<commit_message>
Update documentation with code style guidelines
</commit_message>
<xml_diff>
--- a/doc/EVERIS.BE-013-AS4-Design Document.docx
+++ b/doc/EVERIS.BE-013-AS4-Design Document.docx
@@ -723,12 +723,14 @@
       <w:r>
         <w:br w:type="page"/>
       </w:r>
-      <w:bookmarkStart w:id="0" w:name="_Toc465689859"/>
+      <w:bookmarkStart w:id="0" w:name="_Toc467162130"/>
       <w:r>
         <w:lastRenderedPageBreak/>
         <w:t>Table of Contents</w:t>
       </w:r>
+      <w:bookmarkStart w:id="1" w:name="_GoBack"/>
       <w:bookmarkEnd w:id="0"/>
+      <w:bookmarkEnd w:id="1"/>
     </w:p>
     <w:p>
       <w:pPr>
@@ -751,7 +753,7 @@
       <w:r>
         <w:fldChar w:fldCharType="separate"/>
       </w:r>
-      <w:hyperlink w:anchor="_Toc465689859" w:history="1">
+      <w:hyperlink w:anchor="_Toc467162130" w:history="1">
         <w:r>
           <w:rPr>
             <w:rStyle w:val="Hyperlink"/>
@@ -778,7 +780,7 @@
             <w:noProof/>
             <w:webHidden/>
           </w:rPr>
-          <w:instrText xml:space="preserve"> PAGEREF _Toc465689859 \h </w:instrText>
+          <w:instrText xml:space="preserve"> PAGEREF _Toc467162130 \h </w:instrText>
         </w:r>
         <w:r>
           <w:rPr>
@@ -821,7 +823,7 @@
           <w:lang w:val="nl-BE" w:eastAsia="nl-BE"/>
         </w:rPr>
       </w:pPr>
-      <w:hyperlink w:anchor="_Toc465689860" w:history="1">
+      <w:hyperlink w:anchor="_Toc467162131" w:history="1">
         <w:r>
           <w:rPr>
             <w:rStyle w:val="Hyperlink"/>
@@ -848,7 +850,7 @@
             <w:noProof/>
             <w:webHidden/>
           </w:rPr>
-          <w:instrText xml:space="preserve"> PAGEREF _Toc465689860 \h </w:instrText>
+          <w:instrText xml:space="preserve"> PAGEREF _Toc467162131 \h </w:instrText>
         </w:r>
         <w:r>
           <w:rPr>
@@ -894,7 +896,7 @@
           <w:lang w:val="nl-BE" w:eastAsia="nl-BE"/>
         </w:rPr>
       </w:pPr>
-      <w:hyperlink w:anchor="_Toc465689861" w:history="1">
+      <w:hyperlink w:anchor="_Toc467162132" w:history="1">
         <w:r>
           <w:rPr>
             <w:rStyle w:val="Hyperlink"/>
@@ -940,7 +942,7 @@
             <w:noProof/>
             <w:webHidden/>
           </w:rPr>
-          <w:instrText xml:space="preserve"> PAGEREF _Toc465689861 \h </w:instrText>
+          <w:instrText xml:space="preserve"> PAGEREF _Toc467162132 \h </w:instrText>
         </w:r>
         <w:r>
           <w:rPr>
@@ -986,7 +988,7 @@
           <w:lang w:val="nl-BE" w:eastAsia="nl-BE"/>
         </w:rPr>
       </w:pPr>
-      <w:hyperlink w:anchor="_Toc465689862" w:history="1">
+      <w:hyperlink w:anchor="_Toc467162133" w:history="1">
         <w:r>
           <w:rPr>
             <w:rStyle w:val="Hyperlink"/>
@@ -1031,7 +1033,7 @@
             <w:noProof/>
             <w:webHidden/>
           </w:rPr>
-          <w:instrText xml:space="preserve"> PAGEREF _Toc465689862 \h </w:instrText>
+          <w:instrText xml:space="preserve"> PAGEREF _Toc467162133 \h </w:instrText>
         </w:r>
         <w:r>
           <w:rPr>
@@ -1077,7 +1079,7 @@
           <w:lang w:val="nl-BE" w:eastAsia="nl-BE"/>
         </w:rPr>
       </w:pPr>
-      <w:hyperlink w:anchor="_Toc465689863" w:history="1">
+      <w:hyperlink w:anchor="_Toc467162134" w:history="1">
         <w:r>
           <w:rPr>
             <w:rStyle w:val="Hyperlink"/>
@@ -1122,7 +1124,7 @@
             <w:noProof/>
             <w:webHidden/>
           </w:rPr>
-          <w:instrText xml:space="preserve"> PAGEREF _Toc465689863 \h </w:instrText>
+          <w:instrText xml:space="preserve"> PAGEREF _Toc467162134 \h </w:instrText>
         </w:r>
         <w:r>
           <w:rPr>
@@ -1168,7 +1170,7 @@
           <w:lang w:val="nl-BE" w:eastAsia="nl-BE"/>
         </w:rPr>
       </w:pPr>
-      <w:hyperlink w:anchor="_Toc465689864" w:history="1">
+      <w:hyperlink w:anchor="_Toc467162135" w:history="1">
         <w:r>
           <w:rPr>
             <w:rStyle w:val="Hyperlink"/>
@@ -1213,7 +1215,7 @@
             <w:noProof/>
             <w:webHidden/>
           </w:rPr>
-          <w:instrText xml:space="preserve"> PAGEREF _Toc465689864 \h </w:instrText>
+          <w:instrText xml:space="preserve"> PAGEREF _Toc467162135 \h </w:instrText>
         </w:r>
         <w:r>
           <w:rPr>
@@ -1260,7 +1262,7 @@
           <w:lang w:val="nl-BE" w:eastAsia="nl-BE"/>
         </w:rPr>
       </w:pPr>
-      <w:hyperlink w:anchor="_Toc465689865" w:history="1">
+      <w:hyperlink w:anchor="_Toc467162136" w:history="1">
         <w:r>
           <w:rPr>
             <w:rStyle w:val="Hyperlink"/>
@@ -1305,7 +1307,7 @@
             <w:noProof/>
             <w:webHidden/>
           </w:rPr>
-          <w:instrText xml:space="preserve"> PAGEREF _Toc465689865 \h </w:instrText>
+          <w:instrText xml:space="preserve"> PAGEREF _Toc467162136 \h </w:instrText>
         </w:r>
         <w:r>
           <w:rPr>
@@ -1352,7 +1354,7 @@
           <w:lang w:val="nl-BE" w:eastAsia="nl-BE"/>
         </w:rPr>
       </w:pPr>
-      <w:hyperlink w:anchor="_Toc465689866" w:history="1">
+      <w:hyperlink w:anchor="_Toc467162137" w:history="1">
         <w:r>
           <w:rPr>
             <w:rStyle w:val="Hyperlink"/>
@@ -1397,7 +1399,7 @@
             <w:noProof/>
             <w:webHidden/>
           </w:rPr>
-          <w:instrText xml:space="preserve"> PAGEREF _Toc465689866 \h </w:instrText>
+          <w:instrText xml:space="preserve"> PAGEREF _Toc467162137 \h </w:instrText>
         </w:r>
         <w:r>
           <w:rPr>
@@ -1444,7 +1446,7 @@
           <w:lang w:val="nl-BE" w:eastAsia="nl-BE"/>
         </w:rPr>
       </w:pPr>
-      <w:hyperlink w:anchor="_Toc465689867" w:history="1">
+      <w:hyperlink w:anchor="_Toc467162138" w:history="1">
         <w:r>
           <w:rPr>
             <w:rStyle w:val="Hyperlink"/>
@@ -1491,7 +1493,7 @@
             <w:noProof/>
             <w:webHidden/>
           </w:rPr>
-          <w:instrText xml:space="preserve"> PAGEREF _Toc465689867 \h </w:instrText>
+          <w:instrText xml:space="preserve"> PAGEREF _Toc467162138 \h </w:instrText>
         </w:r>
         <w:r>
           <w:rPr>
@@ -1537,7 +1539,7 @@
           <w:lang w:val="nl-BE" w:eastAsia="nl-BE"/>
         </w:rPr>
       </w:pPr>
-      <w:hyperlink w:anchor="_Toc465689868" w:history="1">
+      <w:hyperlink w:anchor="_Toc467162139" w:history="1">
         <w:r>
           <w:rPr>
             <w:rStyle w:val="Hyperlink"/>
@@ -1582,7 +1584,7 @@
             <w:noProof/>
             <w:webHidden/>
           </w:rPr>
-          <w:instrText xml:space="preserve"> PAGEREF _Toc465689868 \h </w:instrText>
+          <w:instrText xml:space="preserve"> PAGEREF _Toc467162139 \h </w:instrText>
         </w:r>
         <w:r>
           <w:rPr>
@@ -1628,7 +1630,7 @@
           <w:lang w:val="nl-BE" w:eastAsia="nl-BE"/>
         </w:rPr>
       </w:pPr>
-      <w:hyperlink w:anchor="_Toc465689869" w:history="1">
+      <w:hyperlink w:anchor="_Toc467162140" w:history="1">
         <w:r>
           <w:rPr>
             <w:rStyle w:val="Hyperlink"/>
@@ -1673,7 +1675,7 @@
             <w:noProof/>
             <w:webHidden/>
           </w:rPr>
-          <w:instrText xml:space="preserve"> PAGEREF _Toc465689869 \h </w:instrText>
+          <w:instrText xml:space="preserve"> PAGEREF _Toc467162140 \h </w:instrText>
         </w:r>
         <w:r>
           <w:rPr>
@@ -1720,7 +1722,7 @@
           <w:lang w:val="nl-BE" w:eastAsia="nl-BE"/>
         </w:rPr>
       </w:pPr>
-      <w:hyperlink w:anchor="_Toc465689870" w:history="1">
+      <w:hyperlink w:anchor="_Toc467162141" w:history="1">
         <w:r>
           <w:rPr>
             <w:rStyle w:val="Hyperlink"/>
@@ -1765,7 +1767,7 @@
             <w:noProof/>
             <w:webHidden/>
           </w:rPr>
-          <w:instrText xml:space="preserve"> PAGEREF _Toc465689870 \h </w:instrText>
+          <w:instrText xml:space="preserve"> PAGEREF _Toc467162141 \h </w:instrText>
         </w:r>
         <w:r>
           <w:rPr>
@@ -1812,7 +1814,7 @@
           <w:lang w:val="nl-BE" w:eastAsia="nl-BE"/>
         </w:rPr>
       </w:pPr>
-      <w:hyperlink w:anchor="_Toc465689871" w:history="1">
+      <w:hyperlink w:anchor="_Toc467162142" w:history="1">
         <w:r>
           <w:rPr>
             <w:rStyle w:val="Hyperlink"/>
@@ -1857,7 +1859,7 @@
             <w:noProof/>
             <w:webHidden/>
           </w:rPr>
-          <w:instrText xml:space="preserve"> PAGEREF _Toc465689871 \h </w:instrText>
+          <w:instrText xml:space="preserve"> PAGEREF _Toc467162142 \h </w:instrText>
         </w:r>
         <w:r>
           <w:rPr>
@@ -1904,7 +1906,7 @@
           <w:lang w:val="nl-BE" w:eastAsia="nl-BE"/>
         </w:rPr>
       </w:pPr>
-      <w:hyperlink w:anchor="_Toc465689872" w:history="1">
+      <w:hyperlink w:anchor="_Toc467162143" w:history="1">
         <w:r>
           <w:rPr>
             <w:rStyle w:val="Hyperlink"/>
@@ -1951,7 +1953,7 @@
             <w:noProof/>
             <w:webHidden/>
           </w:rPr>
-          <w:instrText xml:space="preserve"> PAGEREF _Toc465689872 \h </w:instrText>
+          <w:instrText xml:space="preserve"> PAGEREF _Toc467162143 \h </w:instrText>
         </w:r>
         <w:r>
           <w:rPr>
@@ -1998,7 +2000,7 @@
           <w:lang w:val="nl-BE" w:eastAsia="nl-BE"/>
         </w:rPr>
       </w:pPr>
-      <w:hyperlink w:anchor="_Toc465689873" w:history="1">
+      <w:hyperlink w:anchor="_Toc467162144" w:history="1">
         <w:r>
           <w:rPr>
             <w:rStyle w:val="Hyperlink"/>
@@ -2045,7 +2047,7 @@
             <w:noProof/>
             <w:webHidden/>
           </w:rPr>
-          <w:instrText xml:space="preserve"> PAGEREF _Toc465689873 \h </w:instrText>
+          <w:instrText xml:space="preserve"> PAGEREF _Toc467162144 \h </w:instrText>
         </w:r>
         <w:r>
           <w:rPr>
@@ -2092,7 +2094,7 @@
           <w:lang w:val="nl-BE" w:eastAsia="nl-BE"/>
         </w:rPr>
       </w:pPr>
-      <w:hyperlink w:anchor="_Toc465689874" w:history="1">
+      <w:hyperlink w:anchor="_Toc467162145" w:history="1">
         <w:r>
           <w:rPr>
             <w:rStyle w:val="Hyperlink"/>
@@ -2139,7 +2141,7 @@
             <w:noProof/>
             <w:webHidden/>
           </w:rPr>
-          <w:instrText xml:space="preserve"> PAGEREF _Toc465689874 \h </w:instrText>
+          <w:instrText xml:space="preserve"> PAGEREF _Toc467162145 \h </w:instrText>
         </w:r>
         <w:r>
           <w:rPr>
@@ -2186,7 +2188,7 @@
           <w:lang w:val="nl-BE" w:eastAsia="nl-BE"/>
         </w:rPr>
       </w:pPr>
-      <w:hyperlink w:anchor="_Toc465689875" w:history="1">
+      <w:hyperlink w:anchor="_Toc467162146" w:history="1">
         <w:r>
           <w:rPr>
             <w:rStyle w:val="Hyperlink"/>
@@ -2233,7 +2235,7 @@
             <w:noProof/>
             <w:webHidden/>
           </w:rPr>
-          <w:instrText xml:space="preserve"> PAGEREF _Toc465689875 \h </w:instrText>
+          <w:instrText xml:space="preserve"> PAGEREF _Toc467162146 \h </w:instrText>
         </w:r>
         <w:r>
           <w:rPr>
@@ -2280,7 +2282,7 @@
           <w:lang w:val="nl-BE" w:eastAsia="nl-BE"/>
         </w:rPr>
       </w:pPr>
-      <w:hyperlink w:anchor="_Toc465689876" w:history="1">
+      <w:hyperlink w:anchor="_Toc467162147" w:history="1">
         <w:r>
           <w:rPr>
             <w:rStyle w:val="Hyperlink"/>
@@ -2326,7 +2328,7 @@
             <w:noProof/>
             <w:webHidden/>
           </w:rPr>
-          <w:instrText xml:space="preserve"> PAGEREF _Toc465689876 \h </w:instrText>
+          <w:instrText xml:space="preserve"> PAGEREF _Toc467162147 \h </w:instrText>
         </w:r>
         <w:r>
           <w:rPr>
@@ -2373,7 +2375,7 @@
           <w:lang w:val="nl-BE" w:eastAsia="nl-BE"/>
         </w:rPr>
       </w:pPr>
-      <w:hyperlink w:anchor="_Toc465689877" w:history="1">
+      <w:hyperlink w:anchor="_Toc467162148" w:history="1">
         <w:r>
           <w:rPr>
             <w:rStyle w:val="Hyperlink"/>
@@ -2418,7 +2420,7 @@
             <w:noProof/>
             <w:webHidden/>
           </w:rPr>
-          <w:instrText xml:space="preserve"> PAGEREF _Toc465689877 \h </w:instrText>
+          <w:instrText xml:space="preserve"> PAGEREF _Toc467162148 \h </w:instrText>
         </w:r>
         <w:r>
           <w:rPr>
@@ -2465,7 +2467,7 @@
           <w:lang w:val="nl-BE" w:eastAsia="nl-BE"/>
         </w:rPr>
       </w:pPr>
-      <w:hyperlink w:anchor="_Toc465689878" w:history="1">
+      <w:hyperlink w:anchor="_Toc467162149" w:history="1">
         <w:r>
           <w:rPr>
             <w:rStyle w:val="Hyperlink"/>
@@ -2511,7 +2513,7 @@
             <w:noProof/>
             <w:webHidden/>
           </w:rPr>
-          <w:instrText xml:space="preserve"> PAGEREF _Toc465689878 \h </w:instrText>
+          <w:instrText xml:space="preserve"> PAGEREF _Toc467162149 \h </w:instrText>
         </w:r>
         <w:r>
           <w:rPr>
@@ -2558,7 +2560,7 @@
           <w:lang w:val="nl-BE" w:eastAsia="nl-BE"/>
         </w:rPr>
       </w:pPr>
-      <w:hyperlink w:anchor="_Toc465689879" w:history="1">
+      <w:hyperlink w:anchor="_Toc467162150" w:history="1">
         <w:r>
           <w:rPr>
             <w:rStyle w:val="Hyperlink"/>
@@ -2605,7 +2607,7 @@
             <w:noProof/>
             <w:webHidden/>
           </w:rPr>
-          <w:instrText xml:space="preserve"> PAGEREF _Toc465689879 \h </w:instrText>
+          <w:instrText xml:space="preserve"> PAGEREF _Toc467162150 \h </w:instrText>
         </w:r>
         <w:r>
           <w:rPr>
@@ -2652,7 +2654,7 @@
           <w:lang w:val="nl-BE" w:eastAsia="nl-BE"/>
         </w:rPr>
       </w:pPr>
-      <w:hyperlink w:anchor="_Toc465689880" w:history="1">
+      <w:hyperlink w:anchor="_Toc467162151" w:history="1">
         <w:r>
           <w:rPr>
             <w:rStyle w:val="Hyperlink"/>
@@ -2697,7 +2699,7 @@
             <w:noProof/>
             <w:webHidden/>
           </w:rPr>
-          <w:instrText xml:space="preserve"> PAGEREF _Toc465689880 \h </w:instrText>
+          <w:instrText xml:space="preserve"> PAGEREF _Toc467162151 \h </w:instrText>
         </w:r>
         <w:r>
           <w:rPr>
@@ -2744,7 +2746,7 @@
           <w:lang w:val="nl-BE" w:eastAsia="nl-BE"/>
         </w:rPr>
       </w:pPr>
-      <w:hyperlink w:anchor="_Toc465689881" w:history="1">
+      <w:hyperlink w:anchor="_Toc467162152" w:history="1">
         <w:r>
           <w:rPr>
             <w:rStyle w:val="Hyperlink"/>
@@ -2789,7 +2791,7 @@
             <w:noProof/>
             <w:webHidden/>
           </w:rPr>
-          <w:instrText xml:space="preserve"> PAGEREF _Toc465689881 \h </w:instrText>
+          <w:instrText xml:space="preserve"> PAGEREF _Toc467162152 \h </w:instrText>
         </w:r>
         <w:r>
           <w:rPr>
@@ -2836,7 +2838,7 @@
           <w:lang w:val="nl-BE" w:eastAsia="nl-BE"/>
         </w:rPr>
       </w:pPr>
-      <w:hyperlink w:anchor="_Toc465689882" w:history="1">
+      <w:hyperlink w:anchor="_Toc467162153" w:history="1">
         <w:r>
           <w:rPr>
             <w:rStyle w:val="Hyperlink"/>
@@ -2881,7 +2883,7 @@
             <w:noProof/>
             <w:webHidden/>
           </w:rPr>
-          <w:instrText xml:space="preserve"> PAGEREF _Toc465689882 \h </w:instrText>
+          <w:instrText xml:space="preserve"> PAGEREF _Toc467162153 \h </w:instrText>
         </w:r>
         <w:r>
           <w:rPr>
@@ -2914,9 +2916,10 @@
     </w:p>
     <w:p>
       <w:pPr>
-        <w:pStyle w:val="TOC1"/>
+        <w:pStyle w:val="TOC2"/>
         <w:tabs>
-          <w:tab w:val="left" w:pos="709"/>
+          <w:tab w:val="left" w:pos="747"/>
+          <w:tab w:val="right" w:leader="dot" w:pos="8777"/>
         </w:tabs>
         <w:rPr>
           <w:rFonts w:asciiTheme="minorHAnsi" w:eastAsiaTheme="minorEastAsia" w:hAnsiTheme="minorHAnsi" w:cstheme="minorBidi"/>
@@ -2927,13 +2930,13 @@
           <w:lang w:val="nl-BE" w:eastAsia="nl-BE"/>
         </w:rPr>
       </w:pPr>
-      <w:hyperlink w:anchor="_Toc465689883" w:history="1">
+      <w:hyperlink w:anchor="_Toc467162154" w:history="1">
         <w:r>
           <w:rPr>
             <w:rStyle w:val="Hyperlink"/>
             <w:noProof/>
           </w:rPr>
-          <w:t>7.</w:t>
+          <w:t>6.8</w:t>
         </w:r>
         <w:r>
           <w:rPr>
@@ -2951,7 +2954,7 @@
             <w:rStyle w:val="Hyperlink"/>
             <w:noProof/>
           </w:rPr>
-          <w:t>Infrastructure Layer/Datastore Layer</w:t>
+          <w:t>Senders, Uploaders and Retrievers</w:t>
         </w:r>
         <w:r>
           <w:rPr>
@@ -2972,7 +2975,7 @@
             <w:noProof/>
             <w:webHidden/>
           </w:rPr>
-          <w:instrText xml:space="preserve"> PAGEREF _Toc465689883 \h </w:instrText>
+          <w:instrText xml:space="preserve"> PAGEREF _Toc467162154 \h </w:instrText>
         </w:r>
         <w:r>
           <w:rPr>
@@ -3018,13 +3021,13 @@
           <w:lang w:val="nl-BE" w:eastAsia="nl-BE"/>
         </w:rPr>
       </w:pPr>
-      <w:hyperlink w:anchor="_Toc465689884" w:history="1">
+      <w:hyperlink w:anchor="_Toc467162155" w:history="1">
         <w:r>
           <w:rPr>
             <w:rStyle w:val="Hyperlink"/>
             <w:noProof/>
           </w:rPr>
-          <w:t>8.</w:t>
+          <w:t>7.</w:t>
         </w:r>
         <w:r>
           <w:rPr>
@@ -3042,7 +3045,7 @@
             <w:rStyle w:val="Hyperlink"/>
             <w:noProof/>
           </w:rPr>
-          <w:t>Frameworks</w:t>
+          <w:t>Infrastructure Layer/Datastore Layer</w:t>
         </w:r>
         <w:r>
           <w:rPr>
@@ -3063,7 +3066,7 @@
             <w:noProof/>
             <w:webHidden/>
           </w:rPr>
-          <w:instrText xml:space="preserve"> PAGEREF _Toc465689884 \h </w:instrText>
+          <w:instrText xml:space="preserve"> PAGEREF _Toc467162155 \h </w:instrText>
         </w:r>
         <w:r>
           <w:rPr>
@@ -3109,13 +3112,13 @@
           <w:lang w:val="nl-BE" w:eastAsia="nl-BE"/>
         </w:rPr>
       </w:pPr>
-      <w:hyperlink w:anchor="_Toc465689885" w:history="1">
+      <w:hyperlink w:anchor="_Toc467162156" w:history="1">
         <w:r>
           <w:rPr>
             <w:rStyle w:val="Hyperlink"/>
             <w:noProof/>
           </w:rPr>
-          <w:t>9.</w:t>
+          <w:t>8.</w:t>
         </w:r>
         <w:r>
           <w:rPr>
@@ -3133,7 +3136,7 @@
             <w:rStyle w:val="Hyperlink"/>
             <w:noProof/>
           </w:rPr>
-          <w:t>Refactoring Notes</w:t>
+          <w:t>Integration Tests</w:t>
         </w:r>
         <w:r>
           <w:rPr>
@@ -3154,7 +3157,7 @@
             <w:noProof/>
             <w:webHidden/>
           </w:rPr>
-          <w:instrText xml:space="preserve"> PAGEREF _Toc465689885 \h </w:instrText>
+          <w:instrText xml:space="preserve"> PAGEREF _Toc467162156 \h </w:instrText>
         </w:r>
         <w:r>
           <w:rPr>
@@ -3201,14 +3204,13 @@
           <w:lang w:val="nl-BE" w:eastAsia="nl-BE"/>
         </w:rPr>
       </w:pPr>
-      <w:hyperlink w:anchor="_Toc465689886" w:history="1">
+      <w:hyperlink w:anchor="_Toc467162157" w:history="1">
         <w:r>
           <w:rPr>
             <w:rStyle w:val="Hyperlink"/>
             <w:noProof/>
-            <w:lang w:val="en-US"/>
-          </w:rPr>
-          <w:t>9.1</w:t>
+          </w:rPr>
+          <w:t>8.1</w:t>
         </w:r>
         <w:r>
           <w:rPr>
@@ -3225,9 +3227,8 @@
           <w:rPr>
             <w:rStyle w:val="Hyperlink"/>
             <w:noProof/>
-            <w:lang w:val="en-US"/>
-          </w:rPr>
-          <w:t>Security Header to Sign Strategy</w:t>
+          </w:rPr>
+          <w:t>Purpose</w:t>
         </w:r>
         <w:r>
           <w:rPr>
@@ -3248,7 +3249,7 @@
             <w:noProof/>
             <w:webHidden/>
           </w:rPr>
-          <w:instrText xml:space="preserve"> PAGEREF _Toc465689886 \h </w:instrText>
+          <w:instrText xml:space="preserve"> PAGEREF _Toc467162157 \h </w:instrText>
         </w:r>
         <w:r>
           <w:rPr>
@@ -3295,13 +3296,13 @@
           <w:lang w:val="nl-BE" w:eastAsia="nl-BE"/>
         </w:rPr>
       </w:pPr>
-      <w:hyperlink w:anchor="_Toc465689887" w:history="1">
+      <w:hyperlink w:anchor="_Toc467162158" w:history="1">
         <w:r>
           <w:rPr>
             <w:rStyle w:val="Hyperlink"/>
             <w:noProof/>
           </w:rPr>
-          <w:t>9.2</w:t>
+          <w:t>8.2</w:t>
         </w:r>
         <w:r>
           <w:rPr>
@@ -3319,6 +3320,1580 @@
             <w:rStyle w:val="Hyperlink"/>
             <w:noProof/>
           </w:rPr>
+          <w:t>Implementation</w:t>
+        </w:r>
+        <w:r>
+          <w:rPr>
+            <w:noProof/>
+            <w:webHidden/>
+          </w:rPr>
+          <w:tab/>
+        </w:r>
+        <w:r>
+          <w:rPr>
+            <w:noProof/>
+            <w:webHidden/>
+          </w:rPr>
+          <w:fldChar w:fldCharType="begin"/>
+        </w:r>
+        <w:r>
+          <w:rPr>
+            <w:noProof/>
+            <w:webHidden/>
+          </w:rPr>
+          <w:instrText xml:space="preserve"> PAGEREF _Toc467162158 \h </w:instrText>
+        </w:r>
+        <w:r>
+          <w:rPr>
+            <w:noProof/>
+            <w:webHidden/>
+          </w:rPr>
+        </w:r>
+        <w:r>
+          <w:rPr>
+            <w:noProof/>
+            <w:webHidden/>
+          </w:rPr>
+          <w:fldChar w:fldCharType="separate"/>
+        </w:r>
+        <w:r>
+          <w:rPr>
+            <w:noProof/>
+            <w:webHidden/>
+          </w:rPr>
+          <w:t>26</w:t>
+        </w:r>
+        <w:r>
+          <w:rPr>
+            <w:noProof/>
+            <w:webHidden/>
+          </w:rPr>
+          <w:fldChar w:fldCharType="end"/>
+        </w:r>
+      </w:hyperlink>
+    </w:p>
+    <w:p>
+      <w:pPr>
+        <w:pStyle w:val="TOC3"/>
+        <w:tabs>
+          <w:tab w:val="left" w:pos="1147"/>
+          <w:tab w:val="right" w:leader="dot" w:pos="8777"/>
+        </w:tabs>
+        <w:rPr>
+          <w:rFonts w:asciiTheme="minorHAnsi" w:eastAsiaTheme="minorEastAsia" w:hAnsiTheme="minorHAnsi" w:cstheme="minorBidi"/>
+          <w:noProof/>
+          <w:color w:val="auto"/>
+          <w:sz w:val="22"/>
+          <w:szCs w:val="22"/>
+          <w:lang w:val="nl-BE" w:eastAsia="nl-BE"/>
+        </w:rPr>
+      </w:pPr>
+      <w:hyperlink w:anchor="_Toc467162159" w:history="1">
+        <w:r>
+          <w:rPr>
+            <w:rStyle w:val="Hyperlink"/>
+            <w:noProof/>
+          </w:rPr>
+          <w:t>8.2.1</w:t>
+        </w:r>
+        <w:r>
+          <w:rPr>
+            <w:rFonts w:asciiTheme="minorHAnsi" w:eastAsiaTheme="minorEastAsia" w:hAnsiTheme="minorHAnsi" w:cstheme="minorBidi"/>
+            <w:noProof/>
+            <w:color w:val="auto"/>
+            <w:sz w:val="22"/>
+            <w:szCs w:val="22"/>
+            <w:lang w:val="nl-BE" w:eastAsia="nl-BE"/>
+          </w:rPr>
+          <w:tab/>
+        </w:r>
+        <w:r>
+          <w:rPr>
+            <w:rStyle w:val="Hyperlink"/>
+            <w:noProof/>
+            <w:lang w:val="en-US"/>
+          </w:rPr>
+          <w:t>Before: Cleanup</w:t>
+        </w:r>
+        <w:r>
+          <w:rPr>
+            <w:noProof/>
+            <w:webHidden/>
+          </w:rPr>
+          <w:tab/>
+        </w:r>
+        <w:r>
+          <w:rPr>
+            <w:noProof/>
+            <w:webHidden/>
+          </w:rPr>
+          <w:fldChar w:fldCharType="begin"/>
+        </w:r>
+        <w:r>
+          <w:rPr>
+            <w:noProof/>
+            <w:webHidden/>
+          </w:rPr>
+          <w:instrText xml:space="preserve"> PAGEREF _Toc467162159 \h </w:instrText>
+        </w:r>
+        <w:r>
+          <w:rPr>
+            <w:noProof/>
+            <w:webHidden/>
+          </w:rPr>
+        </w:r>
+        <w:r>
+          <w:rPr>
+            <w:noProof/>
+            <w:webHidden/>
+          </w:rPr>
+          <w:fldChar w:fldCharType="separate"/>
+        </w:r>
+        <w:r>
+          <w:rPr>
+            <w:noProof/>
+            <w:webHidden/>
+          </w:rPr>
+          <w:t>26</w:t>
+        </w:r>
+        <w:r>
+          <w:rPr>
+            <w:noProof/>
+            <w:webHidden/>
+          </w:rPr>
+          <w:fldChar w:fldCharType="end"/>
+        </w:r>
+      </w:hyperlink>
+    </w:p>
+    <w:p>
+      <w:pPr>
+        <w:pStyle w:val="TOC3"/>
+        <w:tabs>
+          <w:tab w:val="left" w:pos="1147"/>
+          <w:tab w:val="right" w:leader="dot" w:pos="8777"/>
+        </w:tabs>
+        <w:rPr>
+          <w:rFonts w:asciiTheme="minorHAnsi" w:eastAsiaTheme="minorEastAsia" w:hAnsiTheme="minorHAnsi" w:cstheme="minorBidi"/>
+          <w:noProof/>
+          <w:color w:val="auto"/>
+          <w:sz w:val="22"/>
+          <w:szCs w:val="22"/>
+          <w:lang w:val="nl-BE" w:eastAsia="nl-BE"/>
+        </w:rPr>
+      </w:pPr>
+      <w:hyperlink w:anchor="_Toc467162160" w:history="1">
+        <w:r>
+          <w:rPr>
+            <w:rStyle w:val="Hyperlink"/>
+            <w:noProof/>
+            <w:lang w:val="en-US"/>
+          </w:rPr>
+          <w:t>8.2.2</w:t>
+        </w:r>
+        <w:r>
+          <w:rPr>
+            <w:rFonts w:asciiTheme="minorHAnsi" w:eastAsiaTheme="minorEastAsia" w:hAnsiTheme="minorHAnsi" w:cstheme="minorBidi"/>
+            <w:noProof/>
+            <w:color w:val="auto"/>
+            <w:sz w:val="22"/>
+            <w:szCs w:val="22"/>
+            <w:lang w:val="nl-BE" w:eastAsia="nl-BE"/>
+          </w:rPr>
+          <w:tab/>
+        </w:r>
+        <w:r>
+          <w:rPr>
+            <w:rStyle w:val="Hyperlink"/>
+            <w:noProof/>
+            <w:lang w:val="en-US"/>
+          </w:rPr>
+          <w:t>Arrange: Start Application</w:t>
+        </w:r>
+        <w:r>
+          <w:rPr>
+            <w:noProof/>
+            <w:webHidden/>
+          </w:rPr>
+          <w:tab/>
+        </w:r>
+        <w:r>
+          <w:rPr>
+            <w:noProof/>
+            <w:webHidden/>
+          </w:rPr>
+          <w:fldChar w:fldCharType="begin"/>
+        </w:r>
+        <w:r>
+          <w:rPr>
+            <w:noProof/>
+            <w:webHidden/>
+          </w:rPr>
+          <w:instrText xml:space="preserve"> PAGEREF _Toc467162160 \h </w:instrText>
+        </w:r>
+        <w:r>
+          <w:rPr>
+            <w:noProof/>
+            <w:webHidden/>
+          </w:rPr>
+        </w:r>
+        <w:r>
+          <w:rPr>
+            <w:noProof/>
+            <w:webHidden/>
+          </w:rPr>
+          <w:fldChar w:fldCharType="separate"/>
+        </w:r>
+        <w:r>
+          <w:rPr>
+            <w:noProof/>
+            <w:webHidden/>
+          </w:rPr>
+          <w:t>26</w:t>
+        </w:r>
+        <w:r>
+          <w:rPr>
+            <w:noProof/>
+            <w:webHidden/>
+          </w:rPr>
+          <w:fldChar w:fldCharType="end"/>
+        </w:r>
+      </w:hyperlink>
+    </w:p>
+    <w:p>
+      <w:pPr>
+        <w:pStyle w:val="TOC3"/>
+        <w:tabs>
+          <w:tab w:val="left" w:pos="1147"/>
+          <w:tab w:val="right" w:leader="dot" w:pos="8777"/>
+        </w:tabs>
+        <w:rPr>
+          <w:rFonts w:asciiTheme="minorHAnsi" w:eastAsiaTheme="minorEastAsia" w:hAnsiTheme="minorHAnsi" w:cstheme="minorBidi"/>
+          <w:noProof/>
+          <w:color w:val="auto"/>
+          <w:sz w:val="22"/>
+          <w:szCs w:val="22"/>
+          <w:lang w:val="nl-BE" w:eastAsia="nl-BE"/>
+        </w:rPr>
+      </w:pPr>
+      <w:hyperlink w:anchor="_Toc467162161" w:history="1">
+        <w:r>
+          <w:rPr>
+            <w:rStyle w:val="Hyperlink"/>
+            <w:noProof/>
+            <w:lang w:val="en-US"/>
+          </w:rPr>
+          <w:t>8.2.3</w:t>
+        </w:r>
+        <w:r>
+          <w:rPr>
+            <w:rFonts w:asciiTheme="minorHAnsi" w:eastAsiaTheme="minorEastAsia" w:hAnsiTheme="minorHAnsi" w:cstheme="minorBidi"/>
+            <w:noProof/>
+            <w:color w:val="auto"/>
+            <w:sz w:val="22"/>
+            <w:szCs w:val="22"/>
+            <w:lang w:val="nl-BE" w:eastAsia="nl-BE"/>
+          </w:rPr>
+          <w:tab/>
+        </w:r>
+        <w:r>
+          <w:rPr>
+            <w:rStyle w:val="Hyperlink"/>
+            <w:noProof/>
+            <w:lang w:val="en-US"/>
+          </w:rPr>
+          <w:t>Act: Send Message</w:t>
+        </w:r>
+        <w:r>
+          <w:rPr>
+            <w:noProof/>
+            <w:webHidden/>
+          </w:rPr>
+          <w:tab/>
+        </w:r>
+        <w:r>
+          <w:rPr>
+            <w:noProof/>
+            <w:webHidden/>
+          </w:rPr>
+          <w:fldChar w:fldCharType="begin"/>
+        </w:r>
+        <w:r>
+          <w:rPr>
+            <w:noProof/>
+            <w:webHidden/>
+          </w:rPr>
+          <w:instrText xml:space="preserve"> PAGEREF _Toc467162161 \h </w:instrText>
+        </w:r>
+        <w:r>
+          <w:rPr>
+            <w:noProof/>
+            <w:webHidden/>
+          </w:rPr>
+        </w:r>
+        <w:r>
+          <w:rPr>
+            <w:noProof/>
+            <w:webHidden/>
+          </w:rPr>
+          <w:fldChar w:fldCharType="separate"/>
+        </w:r>
+        <w:r>
+          <w:rPr>
+            <w:noProof/>
+            <w:webHidden/>
+          </w:rPr>
+          <w:t>26</w:t>
+        </w:r>
+        <w:r>
+          <w:rPr>
+            <w:noProof/>
+            <w:webHidden/>
+          </w:rPr>
+          <w:fldChar w:fldCharType="end"/>
+        </w:r>
+      </w:hyperlink>
+    </w:p>
+    <w:p>
+      <w:pPr>
+        <w:pStyle w:val="TOC3"/>
+        <w:tabs>
+          <w:tab w:val="left" w:pos="1147"/>
+          <w:tab w:val="right" w:leader="dot" w:pos="8777"/>
+        </w:tabs>
+        <w:rPr>
+          <w:rFonts w:asciiTheme="minorHAnsi" w:eastAsiaTheme="minorEastAsia" w:hAnsiTheme="minorHAnsi" w:cstheme="minorBidi"/>
+          <w:noProof/>
+          <w:color w:val="auto"/>
+          <w:sz w:val="22"/>
+          <w:szCs w:val="22"/>
+          <w:lang w:val="nl-BE" w:eastAsia="nl-BE"/>
+        </w:rPr>
+      </w:pPr>
+      <w:hyperlink w:anchor="_Toc467162162" w:history="1">
+        <w:r>
+          <w:rPr>
+            <w:rStyle w:val="Hyperlink"/>
+            <w:noProof/>
+            <w:lang w:val="en-US"/>
+          </w:rPr>
+          <w:t>8.2.4</w:t>
+        </w:r>
+        <w:r>
+          <w:rPr>
+            <w:rFonts w:asciiTheme="minorHAnsi" w:eastAsiaTheme="minorEastAsia" w:hAnsiTheme="minorHAnsi" w:cstheme="minorBidi"/>
+            <w:noProof/>
+            <w:color w:val="auto"/>
+            <w:sz w:val="22"/>
+            <w:szCs w:val="22"/>
+            <w:lang w:val="nl-BE" w:eastAsia="nl-BE"/>
+          </w:rPr>
+          <w:tab/>
+        </w:r>
+        <w:r>
+          <w:rPr>
+            <w:rStyle w:val="Hyperlink"/>
+            <w:noProof/>
+            <w:lang w:val="en-US"/>
+          </w:rPr>
+          <w:t>Assert: Notify Message</w:t>
+        </w:r>
+        <w:r>
+          <w:rPr>
+            <w:noProof/>
+            <w:webHidden/>
+          </w:rPr>
+          <w:tab/>
+        </w:r>
+        <w:r>
+          <w:rPr>
+            <w:noProof/>
+            <w:webHidden/>
+          </w:rPr>
+          <w:fldChar w:fldCharType="begin"/>
+        </w:r>
+        <w:r>
+          <w:rPr>
+            <w:noProof/>
+            <w:webHidden/>
+          </w:rPr>
+          <w:instrText xml:space="preserve"> PAGEREF _Toc467162162 \h </w:instrText>
+        </w:r>
+        <w:r>
+          <w:rPr>
+            <w:noProof/>
+            <w:webHidden/>
+          </w:rPr>
+        </w:r>
+        <w:r>
+          <w:rPr>
+            <w:noProof/>
+            <w:webHidden/>
+          </w:rPr>
+          <w:fldChar w:fldCharType="separate"/>
+        </w:r>
+        <w:r>
+          <w:rPr>
+            <w:noProof/>
+            <w:webHidden/>
+          </w:rPr>
+          <w:t>27</w:t>
+        </w:r>
+        <w:r>
+          <w:rPr>
+            <w:noProof/>
+            <w:webHidden/>
+          </w:rPr>
+          <w:fldChar w:fldCharType="end"/>
+        </w:r>
+      </w:hyperlink>
+    </w:p>
+    <w:p>
+      <w:pPr>
+        <w:pStyle w:val="TOC3"/>
+        <w:tabs>
+          <w:tab w:val="left" w:pos="1147"/>
+          <w:tab w:val="right" w:leader="dot" w:pos="8777"/>
+        </w:tabs>
+        <w:rPr>
+          <w:rFonts w:asciiTheme="minorHAnsi" w:eastAsiaTheme="minorEastAsia" w:hAnsiTheme="minorHAnsi" w:cstheme="minorBidi"/>
+          <w:noProof/>
+          <w:color w:val="auto"/>
+          <w:sz w:val="22"/>
+          <w:szCs w:val="22"/>
+          <w:lang w:val="nl-BE" w:eastAsia="nl-BE"/>
+        </w:rPr>
+      </w:pPr>
+      <w:hyperlink w:anchor="_Toc467162163" w:history="1">
+        <w:r>
+          <w:rPr>
+            <w:rStyle w:val="Hyperlink"/>
+            <w:noProof/>
+            <w:lang w:val="en-US"/>
+          </w:rPr>
+          <w:t>8.2.5</w:t>
+        </w:r>
+        <w:r>
+          <w:rPr>
+            <w:rFonts w:asciiTheme="minorHAnsi" w:eastAsiaTheme="minorEastAsia" w:hAnsiTheme="minorHAnsi" w:cstheme="minorBidi"/>
+            <w:noProof/>
+            <w:color w:val="auto"/>
+            <w:sz w:val="22"/>
+            <w:szCs w:val="22"/>
+            <w:lang w:val="nl-BE" w:eastAsia="nl-BE"/>
+          </w:rPr>
+          <w:tab/>
+        </w:r>
+        <w:r>
+          <w:rPr>
+            <w:rStyle w:val="Hyperlink"/>
+            <w:noProof/>
+            <w:lang w:val="en-US"/>
+          </w:rPr>
+          <w:t>After: Stop Application</w:t>
+        </w:r>
+        <w:r>
+          <w:rPr>
+            <w:noProof/>
+            <w:webHidden/>
+          </w:rPr>
+          <w:tab/>
+        </w:r>
+        <w:r>
+          <w:rPr>
+            <w:noProof/>
+            <w:webHidden/>
+          </w:rPr>
+          <w:fldChar w:fldCharType="begin"/>
+        </w:r>
+        <w:r>
+          <w:rPr>
+            <w:noProof/>
+            <w:webHidden/>
+          </w:rPr>
+          <w:instrText xml:space="preserve"> PAGEREF _Toc467162163 \h </w:instrText>
+        </w:r>
+        <w:r>
+          <w:rPr>
+            <w:noProof/>
+            <w:webHidden/>
+          </w:rPr>
+        </w:r>
+        <w:r>
+          <w:rPr>
+            <w:noProof/>
+            <w:webHidden/>
+          </w:rPr>
+          <w:fldChar w:fldCharType="separate"/>
+        </w:r>
+        <w:r>
+          <w:rPr>
+            <w:noProof/>
+            <w:webHidden/>
+          </w:rPr>
+          <w:t>27</w:t>
+        </w:r>
+        <w:r>
+          <w:rPr>
+            <w:noProof/>
+            <w:webHidden/>
+          </w:rPr>
+          <w:fldChar w:fldCharType="end"/>
+        </w:r>
+      </w:hyperlink>
+    </w:p>
+    <w:p>
+      <w:pPr>
+        <w:pStyle w:val="TOC3"/>
+        <w:tabs>
+          <w:tab w:val="left" w:pos="1147"/>
+          <w:tab w:val="right" w:leader="dot" w:pos="8777"/>
+        </w:tabs>
+        <w:rPr>
+          <w:rFonts w:asciiTheme="minorHAnsi" w:eastAsiaTheme="minorEastAsia" w:hAnsiTheme="minorHAnsi" w:cstheme="minorBidi"/>
+          <w:noProof/>
+          <w:color w:val="auto"/>
+          <w:sz w:val="22"/>
+          <w:szCs w:val="22"/>
+          <w:lang w:val="nl-BE" w:eastAsia="nl-BE"/>
+        </w:rPr>
+      </w:pPr>
+      <w:hyperlink w:anchor="_Toc467162164" w:history="1">
+        <w:r>
+          <w:rPr>
+            <w:rStyle w:val="Hyperlink"/>
+            <w:noProof/>
+            <w:lang w:val="en-US"/>
+          </w:rPr>
+          <w:t>8.2.6</w:t>
+        </w:r>
+        <w:r>
+          <w:rPr>
+            <w:rFonts w:asciiTheme="minorHAnsi" w:eastAsiaTheme="minorEastAsia" w:hAnsiTheme="minorHAnsi" w:cstheme="minorBidi"/>
+            <w:noProof/>
+            <w:color w:val="auto"/>
+            <w:sz w:val="22"/>
+            <w:szCs w:val="22"/>
+            <w:lang w:val="nl-BE" w:eastAsia="nl-BE"/>
+          </w:rPr>
+          <w:tab/>
+        </w:r>
+        <w:r>
+          <w:rPr>
+            <w:rStyle w:val="Hyperlink"/>
+            <w:noProof/>
+            <w:lang w:val="en-US"/>
+          </w:rPr>
+          <w:t>Template</w:t>
+        </w:r>
+        <w:r>
+          <w:rPr>
+            <w:noProof/>
+            <w:webHidden/>
+          </w:rPr>
+          <w:tab/>
+        </w:r>
+        <w:r>
+          <w:rPr>
+            <w:noProof/>
+            <w:webHidden/>
+          </w:rPr>
+          <w:fldChar w:fldCharType="begin"/>
+        </w:r>
+        <w:r>
+          <w:rPr>
+            <w:noProof/>
+            <w:webHidden/>
+          </w:rPr>
+          <w:instrText xml:space="preserve"> PAGEREF _Toc467162164 \h </w:instrText>
+        </w:r>
+        <w:r>
+          <w:rPr>
+            <w:noProof/>
+            <w:webHidden/>
+          </w:rPr>
+        </w:r>
+        <w:r>
+          <w:rPr>
+            <w:noProof/>
+            <w:webHidden/>
+          </w:rPr>
+          <w:fldChar w:fldCharType="separate"/>
+        </w:r>
+        <w:r>
+          <w:rPr>
+            <w:noProof/>
+            <w:webHidden/>
+          </w:rPr>
+          <w:t>27</w:t>
+        </w:r>
+        <w:r>
+          <w:rPr>
+            <w:noProof/>
+            <w:webHidden/>
+          </w:rPr>
+          <w:fldChar w:fldCharType="end"/>
+        </w:r>
+      </w:hyperlink>
+    </w:p>
+    <w:p>
+      <w:pPr>
+        <w:pStyle w:val="TOC1"/>
+        <w:tabs>
+          <w:tab w:val="left" w:pos="709"/>
+        </w:tabs>
+        <w:rPr>
+          <w:rFonts w:asciiTheme="minorHAnsi" w:eastAsiaTheme="minorEastAsia" w:hAnsiTheme="minorHAnsi" w:cstheme="minorBidi"/>
+          <w:noProof/>
+          <w:color w:val="auto"/>
+          <w:sz w:val="22"/>
+          <w:szCs w:val="22"/>
+          <w:lang w:val="nl-BE" w:eastAsia="nl-BE"/>
+        </w:rPr>
+      </w:pPr>
+      <w:hyperlink w:anchor="_Toc467162165" w:history="1">
+        <w:r>
+          <w:rPr>
+            <w:rStyle w:val="Hyperlink"/>
+            <w:noProof/>
+          </w:rPr>
+          <w:t>9.</w:t>
+        </w:r>
+        <w:r>
+          <w:rPr>
+            <w:rFonts w:asciiTheme="minorHAnsi" w:eastAsiaTheme="minorEastAsia" w:hAnsiTheme="minorHAnsi" w:cstheme="minorBidi"/>
+            <w:noProof/>
+            <w:color w:val="auto"/>
+            <w:sz w:val="22"/>
+            <w:szCs w:val="22"/>
+            <w:lang w:val="nl-BE" w:eastAsia="nl-BE"/>
+          </w:rPr>
+          <w:tab/>
+        </w:r>
+        <w:r>
+          <w:rPr>
+            <w:rStyle w:val="Hyperlink"/>
+            <w:noProof/>
+          </w:rPr>
+          <w:t>Code Style Guidelines</w:t>
+        </w:r>
+        <w:r>
+          <w:rPr>
+            <w:noProof/>
+            <w:webHidden/>
+          </w:rPr>
+          <w:tab/>
+        </w:r>
+        <w:r>
+          <w:rPr>
+            <w:noProof/>
+            <w:webHidden/>
+          </w:rPr>
+          <w:fldChar w:fldCharType="begin"/>
+        </w:r>
+        <w:r>
+          <w:rPr>
+            <w:noProof/>
+            <w:webHidden/>
+          </w:rPr>
+          <w:instrText xml:space="preserve"> PAGEREF _Toc467162165 \h </w:instrText>
+        </w:r>
+        <w:r>
+          <w:rPr>
+            <w:noProof/>
+            <w:webHidden/>
+          </w:rPr>
+        </w:r>
+        <w:r>
+          <w:rPr>
+            <w:noProof/>
+            <w:webHidden/>
+          </w:rPr>
+          <w:fldChar w:fldCharType="separate"/>
+        </w:r>
+        <w:r>
+          <w:rPr>
+            <w:noProof/>
+            <w:webHidden/>
+          </w:rPr>
+          <w:t>28</w:t>
+        </w:r>
+        <w:r>
+          <w:rPr>
+            <w:noProof/>
+            <w:webHidden/>
+          </w:rPr>
+          <w:fldChar w:fldCharType="end"/>
+        </w:r>
+      </w:hyperlink>
+    </w:p>
+    <w:p>
+      <w:pPr>
+        <w:pStyle w:val="TOC2"/>
+        <w:tabs>
+          <w:tab w:val="left" w:pos="747"/>
+          <w:tab w:val="right" w:leader="dot" w:pos="8777"/>
+        </w:tabs>
+        <w:rPr>
+          <w:rFonts w:asciiTheme="minorHAnsi" w:eastAsiaTheme="minorEastAsia" w:hAnsiTheme="minorHAnsi" w:cstheme="minorBidi"/>
+          <w:noProof/>
+          <w:color w:val="auto"/>
+          <w:sz w:val="22"/>
+          <w:szCs w:val="22"/>
+          <w:lang w:val="nl-BE" w:eastAsia="nl-BE"/>
+        </w:rPr>
+      </w:pPr>
+      <w:hyperlink w:anchor="_Toc467162166" w:history="1">
+        <w:r>
+          <w:rPr>
+            <w:rStyle w:val="Hyperlink"/>
+            <w:noProof/>
+          </w:rPr>
+          <w:t>9.1</w:t>
+        </w:r>
+        <w:r>
+          <w:rPr>
+            <w:rFonts w:asciiTheme="minorHAnsi" w:eastAsiaTheme="minorEastAsia" w:hAnsiTheme="minorHAnsi" w:cstheme="minorBidi"/>
+            <w:noProof/>
+            <w:color w:val="auto"/>
+            <w:sz w:val="22"/>
+            <w:szCs w:val="22"/>
+            <w:lang w:val="nl-BE" w:eastAsia="nl-BE"/>
+          </w:rPr>
+          <w:tab/>
+        </w:r>
+        <w:r>
+          <w:rPr>
+            <w:rStyle w:val="Hyperlink"/>
+            <w:noProof/>
+          </w:rPr>
+          <w:t>Code Structure</w:t>
+        </w:r>
+        <w:r>
+          <w:rPr>
+            <w:noProof/>
+            <w:webHidden/>
+          </w:rPr>
+          <w:tab/>
+        </w:r>
+        <w:r>
+          <w:rPr>
+            <w:noProof/>
+            <w:webHidden/>
+          </w:rPr>
+          <w:fldChar w:fldCharType="begin"/>
+        </w:r>
+        <w:r>
+          <w:rPr>
+            <w:noProof/>
+            <w:webHidden/>
+          </w:rPr>
+          <w:instrText xml:space="preserve"> PAGEREF _Toc467162166 \h </w:instrText>
+        </w:r>
+        <w:r>
+          <w:rPr>
+            <w:noProof/>
+            <w:webHidden/>
+          </w:rPr>
+        </w:r>
+        <w:r>
+          <w:rPr>
+            <w:noProof/>
+            <w:webHidden/>
+          </w:rPr>
+          <w:fldChar w:fldCharType="separate"/>
+        </w:r>
+        <w:r>
+          <w:rPr>
+            <w:noProof/>
+            <w:webHidden/>
+          </w:rPr>
+          <w:t>28</w:t>
+        </w:r>
+        <w:r>
+          <w:rPr>
+            <w:noProof/>
+            <w:webHidden/>
+          </w:rPr>
+          <w:fldChar w:fldCharType="end"/>
+        </w:r>
+      </w:hyperlink>
+    </w:p>
+    <w:p>
+      <w:pPr>
+        <w:pStyle w:val="TOC2"/>
+        <w:tabs>
+          <w:tab w:val="left" w:pos="747"/>
+          <w:tab w:val="right" w:leader="dot" w:pos="8777"/>
+        </w:tabs>
+        <w:rPr>
+          <w:rFonts w:asciiTheme="minorHAnsi" w:eastAsiaTheme="minorEastAsia" w:hAnsiTheme="minorHAnsi" w:cstheme="minorBidi"/>
+          <w:noProof/>
+          <w:color w:val="auto"/>
+          <w:sz w:val="22"/>
+          <w:szCs w:val="22"/>
+          <w:lang w:val="nl-BE" w:eastAsia="nl-BE"/>
+        </w:rPr>
+      </w:pPr>
+      <w:hyperlink w:anchor="_Toc467162167" w:history="1">
+        <w:r>
+          <w:rPr>
+            <w:rStyle w:val="Hyperlink"/>
+            <w:noProof/>
+          </w:rPr>
+          <w:t>9.2</w:t>
+        </w:r>
+        <w:r>
+          <w:rPr>
+            <w:rFonts w:asciiTheme="minorHAnsi" w:eastAsiaTheme="minorEastAsia" w:hAnsiTheme="minorHAnsi" w:cstheme="minorBidi"/>
+            <w:noProof/>
+            <w:color w:val="auto"/>
+            <w:sz w:val="22"/>
+            <w:szCs w:val="22"/>
+            <w:lang w:val="nl-BE" w:eastAsia="nl-BE"/>
+          </w:rPr>
+          <w:tab/>
+        </w:r>
+        <w:r>
+          <w:rPr>
+            <w:rStyle w:val="Hyperlink"/>
+            <w:noProof/>
+          </w:rPr>
+          <w:t>Comments</w:t>
+        </w:r>
+        <w:r>
+          <w:rPr>
+            <w:noProof/>
+            <w:webHidden/>
+          </w:rPr>
+          <w:tab/>
+        </w:r>
+        <w:r>
+          <w:rPr>
+            <w:noProof/>
+            <w:webHidden/>
+          </w:rPr>
+          <w:fldChar w:fldCharType="begin"/>
+        </w:r>
+        <w:r>
+          <w:rPr>
+            <w:noProof/>
+            <w:webHidden/>
+          </w:rPr>
+          <w:instrText xml:space="preserve"> PAGEREF _Toc467162167 \h </w:instrText>
+        </w:r>
+        <w:r>
+          <w:rPr>
+            <w:noProof/>
+            <w:webHidden/>
+          </w:rPr>
+        </w:r>
+        <w:r>
+          <w:rPr>
+            <w:noProof/>
+            <w:webHidden/>
+          </w:rPr>
+          <w:fldChar w:fldCharType="separate"/>
+        </w:r>
+        <w:r>
+          <w:rPr>
+            <w:noProof/>
+            <w:webHidden/>
+          </w:rPr>
+          <w:t>28</w:t>
+        </w:r>
+        <w:r>
+          <w:rPr>
+            <w:noProof/>
+            <w:webHidden/>
+          </w:rPr>
+          <w:fldChar w:fldCharType="end"/>
+        </w:r>
+      </w:hyperlink>
+    </w:p>
+    <w:p>
+      <w:pPr>
+        <w:pStyle w:val="TOC2"/>
+        <w:tabs>
+          <w:tab w:val="left" w:pos="747"/>
+          <w:tab w:val="right" w:leader="dot" w:pos="8777"/>
+        </w:tabs>
+        <w:rPr>
+          <w:rFonts w:asciiTheme="minorHAnsi" w:eastAsiaTheme="minorEastAsia" w:hAnsiTheme="minorHAnsi" w:cstheme="minorBidi"/>
+          <w:noProof/>
+          <w:color w:val="auto"/>
+          <w:sz w:val="22"/>
+          <w:szCs w:val="22"/>
+          <w:lang w:val="nl-BE" w:eastAsia="nl-BE"/>
+        </w:rPr>
+      </w:pPr>
+      <w:hyperlink w:anchor="_Toc467162168" w:history="1">
+        <w:r>
+          <w:rPr>
+            <w:rStyle w:val="Hyperlink"/>
+            <w:noProof/>
+          </w:rPr>
+          <w:t>9.3</w:t>
+        </w:r>
+        <w:r>
+          <w:rPr>
+            <w:rFonts w:asciiTheme="minorHAnsi" w:eastAsiaTheme="minorEastAsia" w:hAnsiTheme="minorHAnsi" w:cstheme="minorBidi"/>
+            <w:noProof/>
+            <w:color w:val="auto"/>
+            <w:sz w:val="22"/>
+            <w:szCs w:val="22"/>
+            <w:lang w:val="nl-BE" w:eastAsia="nl-BE"/>
+          </w:rPr>
+          <w:tab/>
+        </w:r>
+        <w:r>
+          <w:rPr>
+            <w:rStyle w:val="Hyperlink"/>
+            <w:noProof/>
+          </w:rPr>
+          <w:t>Class Names</w:t>
+        </w:r>
+        <w:r>
+          <w:rPr>
+            <w:noProof/>
+            <w:webHidden/>
+          </w:rPr>
+          <w:tab/>
+        </w:r>
+        <w:r>
+          <w:rPr>
+            <w:noProof/>
+            <w:webHidden/>
+          </w:rPr>
+          <w:fldChar w:fldCharType="begin"/>
+        </w:r>
+        <w:r>
+          <w:rPr>
+            <w:noProof/>
+            <w:webHidden/>
+          </w:rPr>
+          <w:instrText xml:space="preserve"> PAGEREF _Toc467162168 \h </w:instrText>
+        </w:r>
+        <w:r>
+          <w:rPr>
+            <w:noProof/>
+            <w:webHidden/>
+          </w:rPr>
+        </w:r>
+        <w:r>
+          <w:rPr>
+            <w:noProof/>
+            <w:webHidden/>
+          </w:rPr>
+          <w:fldChar w:fldCharType="separate"/>
+        </w:r>
+        <w:r>
+          <w:rPr>
+            <w:noProof/>
+            <w:webHidden/>
+          </w:rPr>
+          <w:t>28</w:t>
+        </w:r>
+        <w:r>
+          <w:rPr>
+            <w:noProof/>
+            <w:webHidden/>
+          </w:rPr>
+          <w:fldChar w:fldCharType="end"/>
+        </w:r>
+      </w:hyperlink>
+    </w:p>
+    <w:p>
+      <w:pPr>
+        <w:pStyle w:val="TOC2"/>
+        <w:tabs>
+          <w:tab w:val="left" w:pos="747"/>
+          <w:tab w:val="right" w:leader="dot" w:pos="8777"/>
+        </w:tabs>
+        <w:rPr>
+          <w:rFonts w:asciiTheme="minorHAnsi" w:eastAsiaTheme="minorEastAsia" w:hAnsiTheme="minorHAnsi" w:cstheme="minorBidi"/>
+          <w:noProof/>
+          <w:color w:val="auto"/>
+          <w:sz w:val="22"/>
+          <w:szCs w:val="22"/>
+          <w:lang w:val="nl-BE" w:eastAsia="nl-BE"/>
+        </w:rPr>
+      </w:pPr>
+      <w:hyperlink w:anchor="_Toc467162169" w:history="1">
+        <w:r>
+          <w:rPr>
+            <w:rStyle w:val="Hyperlink"/>
+            <w:noProof/>
+          </w:rPr>
+          <w:t>9.4</w:t>
+        </w:r>
+        <w:r>
+          <w:rPr>
+            <w:rFonts w:asciiTheme="minorHAnsi" w:eastAsiaTheme="minorEastAsia" w:hAnsiTheme="minorHAnsi" w:cstheme="minorBidi"/>
+            <w:noProof/>
+            <w:color w:val="auto"/>
+            <w:sz w:val="22"/>
+            <w:szCs w:val="22"/>
+            <w:lang w:val="nl-BE" w:eastAsia="nl-BE"/>
+          </w:rPr>
+          <w:tab/>
+        </w:r>
+        <w:r>
+          <w:rPr>
+            <w:rStyle w:val="Hyperlink"/>
+            <w:noProof/>
+          </w:rPr>
+          <w:t>Function Names</w:t>
+        </w:r>
+        <w:r>
+          <w:rPr>
+            <w:noProof/>
+            <w:webHidden/>
+          </w:rPr>
+          <w:tab/>
+        </w:r>
+        <w:r>
+          <w:rPr>
+            <w:noProof/>
+            <w:webHidden/>
+          </w:rPr>
+          <w:fldChar w:fldCharType="begin"/>
+        </w:r>
+        <w:r>
+          <w:rPr>
+            <w:noProof/>
+            <w:webHidden/>
+          </w:rPr>
+          <w:instrText xml:space="preserve"> PAGEREF _Toc467162169 \h </w:instrText>
+        </w:r>
+        <w:r>
+          <w:rPr>
+            <w:noProof/>
+            <w:webHidden/>
+          </w:rPr>
+        </w:r>
+        <w:r>
+          <w:rPr>
+            <w:noProof/>
+            <w:webHidden/>
+          </w:rPr>
+          <w:fldChar w:fldCharType="separate"/>
+        </w:r>
+        <w:r>
+          <w:rPr>
+            <w:noProof/>
+            <w:webHidden/>
+          </w:rPr>
+          <w:t>28</w:t>
+        </w:r>
+        <w:r>
+          <w:rPr>
+            <w:noProof/>
+            <w:webHidden/>
+          </w:rPr>
+          <w:fldChar w:fldCharType="end"/>
+        </w:r>
+      </w:hyperlink>
+    </w:p>
+    <w:p>
+      <w:pPr>
+        <w:pStyle w:val="TOC2"/>
+        <w:tabs>
+          <w:tab w:val="left" w:pos="747"/>
+          <w:tab w:val="right" w:leader="dot" w:pos="8777"/>
+        </w:tabs>
+        <w:rPr>
+          <w:rFonts w:asciiTheme="minorHAnsi" w:eastAsiaTheme="minorEastAsia" w:hAnsiTheme="minorHAnsi" w:cstheme="minorBidi"/>
+          <w:noProof/>
+          <w:color w:val="auto"/>
+          <w:sz w:val="22"/>
+          <w:szCs w:val="22"/>
+          <w:lang w:val="nl-BE" w:eastAsia="nl-BE"/>
+        </w:rPr>
+      </w:pPr>
+      <w:hyperlink w:anchor="_Toc467162170" w:history="1">
+        <w:r>
+          <w:rPr>
+            <w:rStyle w:val="Hyperlink"/>
+            <w:noProof/>
+          </w:rPr>
+          <w:t>9.5</w:t>
+        </w:r>
+        <w:r>
+          <w:rPr>
+            <w:rFonts w:asciiTheme="minorHAnsi" w:eastAsiaTheme="minorEastAsia" w:hAnsiTheme="minorHAnsi" w:cstheme="minorBidi"/>
+            <w:noProof/>
+            <w:color w:val="auto"/>
+            <w:sz w:val="22"/>
+            <w:szCs w:val="22"/>
+            <w:lang w:val="nl-BE" w:eastAsia="nl-BE"/>
+          </w:rPr>
+          <w:tab/>
+        </w:r>
+        <w:r>
+          <w:rPr>
+            <w:rStyle w:val="Hyperlink"/>
+            <w:noProof/>
+          </w:rPr>
+          <w:t>Abstraction Level</w:t>
+        </w:r>
+        <w:r>
+          <w:rPr>
+            <w:noProof/>
+            <w:webHidden/>
+          </w:rPr>
+          <w:tab/>
+        </w:r>
+        <w:r>
+          <w:rPr>
+            <w:noProof/>
+            <w:webHidden/>
+          </w:rPr>
+          <w:fldChar w:fldCharType="begin"/>
+        </w:r>
+        <w:r>
+          <w:rPr>
+            <w:noProof/>
+            <w:webHidden/>
+          </w:rPr>
+          <w:instrText xml:space="preserve"> PAGEREF _Toc467162170 \h </w:instrText>
+        </w:r>
+        <w:r>
+          <w:rPr>
+            <w:noProof/>
+            <w:webHidden/>
+          </w:rPr>
+        </w:r>
+        <w:r>
+          <w:rPr>
+            <w:noProof/>
+            <w:webHidden/>
+          </w:rPr>
+          <w:fldChar w:fldCharType="separate"/>
+        </w:r>
+        <w:r>
+          <w:rPr>
+            <w:noProof/>
+            <w:webHidden/>
+          </w:rPr>
+          <w:t>28</w:t>
+        </w:r>
+        <w:r>
+          <w:rPr>
+            <w:noProof/>
+            <w:webHidden/>
+          </w:rPr>
+          <w:fldChar w:fldCharType="end"/>
+        </w:r>
+      </w:hyperlink>
+    </w:p>
+    <w:p>
+      <w:pPr>
+        <w:pStyle w:val="TOC2"/>
+        <w:tabs>
+          <w:tab w:val="left" w:pos="747"/>
+          <w:tab w:val="right" w:leader="dot" w:pos="8777"/>
+        </w:tabs>
+        <w:rPr>
+          <w:rFonts w:asciiTheme="minorHAnsi" w:eastAsiaTheme="minorEastAsia" w:hAnsiTheme="minorHAnsi" w:cstheme="minorBidi"/>
+          <w:noProof/>
+          <w:color w:val="auto"/>
+          <w:sz w:val="22"/>
+          <w:szCs w:val="22"/>
+          <w:lang w:val="nl-BE" w:eastAsia="nl-BE"/>
+        </w:rPr>
+      </w:pPr>
+      <w:hyperlink w:anchor="_Toc467162171" w:history="1">
+        <w:r>
+          <w:rPr>
+            <w:rStyle w:val="Hyperlink"/>
+            <w:noProof/>
+          </w:rPr>
+          <w:t>9.6</w:t>
+        </w:r>
+        <w:r>
+          <w:rPr>
+            <w:rFonts w:asciiTheme="minorHAnsi" w:eastAsiaTheme="minorEastAsia" w:hAnsiTheme="minorHAnsi" w:cstheme="minorBidi"/>
+            <w:noProof/>
+            <w:color w:val="auto"/>
+            <w:sz w:val="22"/>
+            <w:szCs w:val="22"/>
+            <w:lang w:val="nl-BE" w:eastAsia="nl-BE"/>
+          </w:rPr>
+          <w:tab/>
+        </w:r>
+        <w:r>
+          <w:rPr>
+            <w:rStyle w:val="Hyperlink"/>
+            <w:noProof/>
+          </w:rPr>
+          <w:t>Tips</w:t>
+        </w:r>
+        <w:r>
+          <w:rPr>
+            <w:noProof/>
+            <w:webHidden/>
+          </w:rPr>
+          <w:tab/>
+        </w:r>
+        <w:r>
+          <w:rPr>
+            <w:noProof/>
+            <w:webHidden/>
+          </w:rPr>
+          <w:fldChar w:fldCharType="begin"/>
+        </w:r>
+        <w:r>
+          <w:rPr>
+            <w:noProof/>
+            <w:webHidden/>
+          </w:rPr>
+          <w:instrText xml:space="preserve"> PAGEREF _Toc467162171 \h </w:instrText>
+        </w:r>
+        <w:r>
+          <w:rPr>
+            <w:noProof/>
+            <w:webHidden/>
+          </w:rPr>
+        </w:r>
+        <w:r>
+          <w:rPr>
+            <w:noProof/>
+            <w:webHidden/>
+          </w:rPr>
+          <w:fldChar w:fldCharType="separate"/>
+        </w:r>
+        <w:r>
+          <w:rPr>
+            <w:noProof/>
+            <w:webHidden/>
+          </w:rPr>
+          <w:t>28</w:t>
+        </w:r>
+        <w:r>
+          <w:rPr>
+            <w:noProof/>
+            <w:webHidden/>
+          </w:rPr>
+          <w:fldChar w:fldCharType="end"/>
+        </w:r>
+      </w:hyperlink>
+    </w:p>
+    <w:p>
+      <w:pPr>
+        <w:pStyle w:val="TOC1"/>
+        <w:tabs>
+          <w:tab w:val="left" w:pos="709"/>
+        </w:tabs>
+        <w:rPr>
+          <w:rFonts w:asciiTheme="minorHAnsi" w:eastAsiaTheme="minorEastAsia" w:hAnsiTheme="minorHAnsi" w:cstheme="minorBidi"/>
+          <w:noProof/>
+          <w:color w:val="auto"/>
+          <w:sz w:val="22"/>
+          <w:szCs w:val="22"/>
+          <w:lang w:val="nl-BE" w:eastAsia="nl-BE"/>
+        </w:rPr>
+      </w:pPr>
+      <w:hyperlink w:anchor="_Toc467162172" w:history="1">
+        <w:r>
+          <w:rPr>
+            <w:rStyle w:val="Hyperlink"/>
+            <w:noProof/>
+          </w:rPr>
+          <w:t>10.</w:t>
+        </w:r>
+        <w:r>
+          <w:rPr>
+            <w:rFonts w:asciiTheme="minorHAnsi" w:eastAsiaTheme="minorEastAsia" w:hAnsiTheme="minorHAnsi" w:cstheme="minorBidi"/>
+            <w:noProof/>
+            <w:color w:val="auto"/>
+            <w:sz w:val="22"/>
+            <w:szCs w:val="22"/>
+            <w:lang w:val="nl-BE" w:eastAsia="nl-BE"/>
+          </w:rPr>
+          <w:tab/>
+        </w:r>
+        <w:r>
+          <w:rPr>
+            <w:rStyle w:val="Hyperlink"/>
+            <w:noProof/>
+          </w:rPr>
+          <w:t>Frameworks</w:t>
+        </w:r>
+        <w:r>
+          <w:rPr>
+            <w:noProof/>
+            <w:webHidden/>
+          </w:rPr>
+          <w:tab/>
+        </w:r>
+        <w:r>
+          <w:rPr>
+            <w:noProof/>
+            <w:webHidden/>
+          </w:rPr>
+          <w:fldChar w:fldCharType="begin"/>
+        </w:r>
+        <w:r>
+          <w:rPr>
+            <w:noProof/>
+            <w:webHidden/>
+          </w:rPr>
+          <w:instrText xml:space="preserve"> PAGEREF _Toc467162172 \h </w:instrText>
+        </w:r>
+        <w:r>
+          <w:rPr>
+            <w:noProof/>
+            <w:webHidden/>
+          </w:rPr>
+        </w:r>
+        <w:r>
+          <w:rPr>
+            <w:noProof/>
+            <w:webHidden/>
+          </w:rPr>
+          <w:fldChar w:fldCharType="separate"/>
+        </w:r>
+        <w:r>
+          <w:rPr>
+            <w:noProof/>
+            <w:webHidden/>
+          </w:rPr>
+          <w:t>30</w:t>
+        </w:r>
+        <w:r>
+          <w:rPr>
+            <w:noProof/>
+            <w:webHidden/>
+          </w:rPr>
+          <w:fldChar w:fldCharType="end"/>
+        </w:r>
+      </w:hyperlink>
+    </w:p>
+    <w:p>
+      <w:pPr>
+        <w:pStyle w:val="TOC1"/>
+        <w:tabs>
+          <w:tab w:val="left" w:pos="709"/>
+        </w:tabs>
+        <w:rPr>
+          <w:rFonts w:asciiTheme="minorHAnsi" w:eastAsiaTheme="minorEastAsia" w:hAnsiTheme="minorHAnsi" w:cstheme="minorBidi"/>
+          <w:noProof/>
+          <w:color w:val="auto"/>
+          <w:sz w:val="22"/>
+          <w:szCs w:val="22"/>
+          <w:lang w:val="nl-BE" w:eastAsia="nl-BE"/>
+        </w:rPr>
+      </w:pPr>
+      <w:hyperlink w:anchor="_Toc467162173" w:history="1">
+        <w:r>
+          <w:rPr>
+            <w:rStyle w:val="Hyperlink"/>
+            <w:noProof/>
+          </w:rPr>
+          <w:t>11.</w:t>
+        </w:r>
+        <w:r>
+          <w:rPr>
+            <w:rFonts w:asciiTheme="minorHAnsi" w:eastAsiaTheme="minorEastAsia" w:hAnsiTheme="minorHAnsi" w:cstheme="minorBidi"/>
+            <w:noProof/>
+            <w:color w:val="auto"/>
+            <w:sz w:val="22"/>
+            <w:szCs w:val="22"/>
+            <w:lang w:val="nl-BE" w:eastAsia="nl-BE"/>
+          </w:rPr>
+          <w:tab/>
+        </w:r>
+        <w:r>
+          <w:rPr>
+            <w:rStyle w:val="Hyperlink"/>
+            <w:noProof/>
+          </w:rPr>
+          <w:t>Refactoring Notes</w:t>
+        </w:r>
+        <w:r>
+          <w:rPr>
+            <w:noProof/>
+            <w:webHidden/>
+          </w:rPr>
+          <w:tab/>
+        </w:r>
+        <w:r>
+          <w:rPr>
+            <w:noProof/>
+            <w:webHidden/>
+          </w:rPr>
+          <w:fldChar w:fldCharType="begin"/>
+        </w:r>
+        <w:r>
+          <w:rPr>
+            <w:noProof/>
+            <w:webHidden/>
+          </w:rPr>
+          <w:instrText xml:space="preserve"> PAGEREF _Toc467162173 \h </w:instrText>
+        </w:r>
+        <w:r>
+          <w:rPr>
+            <w:noProof/>
+            <w:webHidden/>
+          </w:rPr>
+        </w:r>
+        <w:r>
+          <w:rPr>
+            <w:noProof/>
+            <w:webHidden/>
+          </w:rPr>
+          <w:fldChar w:fldCharType="separate"/>
+        </w:r>
+        <w:r>
+          <w:rPr>
+            <w:noProof/>
+            <w:webHidden/>
+          </w:rPr>
+          <w:t>31</w:t>
+        </w:r>
+        <w:r>
+          <w:rPr>
+            <w:noProof/>
+            <w:webHidden/>
+          </w:rPr>
+          <w:fldChar w:fldCharType="end"/>
+        </w:r>
+      </w:hyperlink>
+    </w:p>
+    <w:p>
+      <w:pPr>
+        <w:pStyle w:val="TOC2"/>
+        <w:tabs>
+          <w:tab w:val="left" w:pos="874"/>
+          <w:tab w:val="right" w:leader="dot" w:pos="8777"/>
+        </w:tabs>
+        <w:rPr>
+          <w:rFonts w:asciiTheme="minorHAnsi" w:eastAsiaTheme="minorEastAsia" w:hAnsiTheme="minorHAnsi" w:cstheme="minorBidi"/>
+          <w:noProof/>
+          <w:color w:val="auto"/>
+          <w:sz w:val="22"/>
+          <w:szCs w:val="22"/>
+          <w:lang w:val="nl-BE" w:eastAsia="nl-BE"/>
+        </w:rPr>
+      </w:pPr>
+      <w:hyperlink w:anchor="_Toc467162174" w:history="1">
+        <w:r>
+          <w:rPr>
+            <w:rStyle w:val="Hyperlink"/>
+            <w:noProof/>
+            <w:lang w:val="en-US"/>
+          </w:rPr>
+          <w:t>11.1</w:t>
+        </w:r>
+        <w:r>
+          <w:rPr>
+            <w:rFonts w:asciiTheme="minorHAnsi" w:eastAsiaTheme="minorEastAsia" w:hAnsiTheme="minorHAnsi" w:cstheme="minorBidi"/>
+            <w:noProof/>
+            <w:color w:val="auto"/>
+            <w:sz w:val="22"/>
+            <w:szCs w:val="22"/>
+            <w:lang w:val="nl-BE" w:eastAsia="nl-BE"/>
+          </w:rPr>
+          <w:tab/>
+        </w:r>
+        <w:r>
+          <w:rPr>
+            <w:rStyle w:val="Hyperlink"/>
+            <w:noProof/>
+            <w:lang w:val="en-US"/>
+          </w:rPr>
+          <w:t>Security Header to Sign Strategy</w:t>
+        </w:r>
+        <w:r>
+          <w:rPr>
+            <w:noProof/>
+            <w:webHidden/>
+          </w:rPr>
+          <w:tab/>
+        </w:r>
+        <w:r>
+          <w:rPr>
+            <w:noProof/>
+            <w:webHidden/>
+          </w:rPr>
+          <w:fldChar w:fldCharType="begin"/>
+        </w:r>
+        <w:r>
+          <w:rPr>
+            <w:noProof/>
+            <w:webHidden/>
+          </w:rPr>
+          <w:instrText xml:space="preserve"> PAGEREF _Toc467162174 \h </w:instrText>
+        </w:r>
+        <w:r>
+          <w:rPr>
+            <w:noProof/>
+            <w:webHidden/>
+          </w:rPr>
+        </w:r>
+        <w:r>
+          <w:rPr>
+            <w:noProof/>
+            <w:webHidden/>
+          </w:rPr>
+          <w:fldChar w:fldCharType="separate"/>
+        </w:r>
+        <w:r>
+          <w:rPr>
+            <w:noProof/>
+            <w:webHidden/>
+          </w:rPr>
+          <w:t>31</w:t>
+        </w:r>
+        <w:r>
+          <w:rPr>
+            <w:noProof/>
+            <w:webHidden/>
+          </w:rPr>
+          <w:fldChar w:fldCharType="end"/>
+        </w:r>
+      </w:hyperlink>
+    </w:p>
+    <w:p>
+      <w:pPr>
+        <w:pStyle w:val="TOC2"/>
+        <w:tabs>
+          <w:tab w:val="left" w:pos="874"/>
+          <w:tab w:val="right" w:leader="dot" w:pos="8777"/>
+        </w:tabs>
+        <w:rPr>
+          <w:rFonts w:asciiTheme="minorHAnsi" w:eastAsiaTheme="minorEastAsia" w:hAnsiTheme="minorHAnsi" w:cstheme="minorBidi"/>
+          <w:noProof/>
+          <w:color w:val="auto"/>
+          <w:sz w:val="22"/>
+          <w:szCs w:val="22"/>
+          <w:lang w:val="nl-BE" w:eastAsia="nl-BE"/>
+        </w:rPr>
+      </w:pPr>
+      <w:hyperlink w:anchor="_Toc467162175" w:history="1">
+        <w:r>
+          <w:rPr>
+            <w:rStyle w:val="Hyperlink"/>
+            <w:noProof/>
+          </w:rPr>
+          <w:t>11.2</w:t>
+        </w:r>
+        <w:r>
+          <w:rPr>
+            <w:rFonts w:asciiTheme="minorHAnsi" w:eastAsiaTheme="minorEastAsia" w:hAnsiTheme="minorHAnsi" w:cstheme="minorBidi"/>
+            <w:noProof/>
+            <w:color w:val="auto"/>
+            <w:sz w:val="22"/>
+            <w:szCs w:val="22"/>
+            <w:lang w:val="nl-BE" w:eastAsia="nl-BE"/>
+          </w:rPr>
+          <w:tab/>
+        </w:r>
+        <w:r>
+          <w:rPr>
+            <w:rStyle w:val="Hyperlink"/>
+            <w:noProof/>
+          </w:rPr>
           <w:t>Blown-up Decorator to Undecorated Steps</w:t>
         </w:r>
         <w:r>
@@ -3340,7 +4915,7 @@
             <w:noProof/>
             <w:webHidden/>
           </w:rPr>
-          <w:instrText xml:space="preserve"> PAGEREF _Toc465689887 \h </w:instrText>
+          <w:instrText xml:space="preserve"> PAGEREF _Toc467162175 \h </w:instrText>
         </w:r>
         <w:r>
           <w:rPr>
@@ -3360,7 +4935,99 @@
             <w:noProof/>
             <w:webHidden/>
           </w:rPr>
-          <w:t>27</w:t>
+          <w:t>32</w:t>
+        </w:r>
+        <w:r>
+          <w:rPr>
+            <w:noProof/>
+            <w:webHidden/>
+          </w:rPr>
+          <w:fldChar w:fldCharType="end"/>
+        </w:r>
+      </w:hyperlink>
+    </w:p>
+    <w:p>
+      <w:pPr>
+        <w:pStyle w:val="TOC2"/>
+        <w:tabs>
+          <w:tab w:val="left" w:pos="874"/>
+          <w:tab w:val="right" w:leader="dot" w:pos="8777"/>
+        </w:tabs>
+        <w:rPr>
+          <w:rFonts w:asciiTheme="minorHAnsi" w:eastAsiaTheme="minorEastAsia" w:hAnsiTheme="minorHAnsi" w:cstheme="minorBidi"/>
+          <w:noProof/>
+          <w:color w:val="auto"/>
+          <w:sz w:val="22"/>
+          <w:szCs w:val="22"/>
+          <w:lang w:val="nl-BE" w:eastAsia="nl-BE"/>
+        </w:rPr>
+      </w:pPr>
+      <w:hyperlink w:anchor="_Toc467162176" w:history="1">
+        <w:r>
+          <w:rPr>
+            <w:rStyle w:val="Hyperlink"/>
+            <w:noProof/>
+          </w:rPr>
+          <w:t>11.3</w:t>
+        </w:r>
+        <w:r>
+          <w:rPr>
+            <w:rFonts w:asciiTheme="minorHAnsi" w:eastAsiaTheme="minorEastAsia" w:hAnsiTheme="minorHAnsi" w:cstheme="minorBidi"/>
+            <w:noProof/>
+            <w:color w:val="auto"/>
+            <w:sz w:val="22"/>
+            <w:szCs w:val="22"/>
+            <w:lang w:val="nl-BE" w:eastAsia="nl-BE"/>
+          </w:rPr>
+          <w:tab/>
+        </w:r>
+        <w:r>
+          <w:rPr>
+            <w:rStyle w:val="Hyperlink"/>
+            <w:noProof/>
+          </w:rPr>
+          <w:t>Duplicate Sign Functionality to single Singing Step</w:t>
+        </w:r>
+        <w:r>
+          <w:rPr>
+            <w:noProof/>
+            <w:webHidden/>
+          </w:rPr>
+          <w:tab/>
+        </w:r>
+        <w:r>
+          <w:rPr>
+            <w:noProof/>
+            <w:webHidden/>
+          </w:rPr>
+          <w:fldChar w:fldCharType="begin"/>
+        </w:r>
+        <w:r>
+          <w:rPr>
+            <w:noProof/>
+            <w:webHidden/>
+          </w:rPr>
+          <w:instrText xml:space="preserve"> PAGEREF _Toc467162176 \h </w:instrText>
+        </w:r>
+        <w:r>
+          <w:rPr>
+            <w:noProof/>
+            <w:webHidden/>
+          </w:rPr>
+        </w:r>
+        <w:r>
+          <w:rPr>
+            <w:noProof/>
+            <w:webHidden/>
+          </w:rPr>
+          <w:fldChar w:fldCharType="separate"/>
+        </w:r>
+        <w:r>
+          <w:rPr>
+            <w:noProof/>
+            <w:webHidden/>
+          </w:rPr>
+          <w:t>32</w:t>
         </w:r>
         <w:r>
           <w:rPr>
@@ -3388,15 +5055,15 @@
         </w:numPr>
         <w:ind w:left="432" w:hanging="432"/>
       </w:pPr>
-      <w:bookmarkStart w:id="1" w:name="_Headings_and_subheadings"/>
-      <w:bookmarkEnd w:id="1"/>
+      <w:bookmarkStart w:id="2" w:name="_Headings_and_subheadings"/>
+      <w:bookmarkEnd w:id="2"/>
       <w:r>
         <w:rPr>
           <w:lang w:val="fr-BE"/>
         </w:rPr>
         <w:br w:type="page"/>
       </w:r>
-      <w:bookmarkStart w:id="2" w:name="_Toc465689860"/>
+      <w:bookmarkStart w:id="3" w:name="_Toc467162131"/>
       <w:r>
         <w:lastRenderedPageBreak/>
         <w:t>Document histor</w:t>
@@ -3404,7 +5071,7 @@
       <w:r>
         <w:t>y</w:t>
       </w:r>
-      <w:bookmarkEnd w:id="2"/>
+      <w:bookmarkEnd w:id="3"/>
     </w:p>
     <w:tbl>
       <w:tblPr>
@@ -4977,6 +6644,121 @@
           </w:p>
         </w:tc>
       </w:tr>
+      <w:tr>
+        <w:tc>
+          <w:tcPr>
+            <w:tcW w:w="563" w:type="pct"/>
+            <w:tcBorders>
+              <w:top w:val="single" w:sz="4" w:space="0" w:color="808080"/>
+              <w:left w:val="single" w:sz="4" w:space="0" w:color="808080"/>
+              <w:bottom w:val="single" w:sz="4" w:space="0" w:color="808080"/>
+              <w:right w:val="single" w:sz="4" w:space="0" w:color="808080"/>
+            </w:tcBorders>
+            <w:vAlign w:val="center"/>
+          </w:tcPr>
+          <w:p>
+            <w:pPr>
+              <w:spacing w:after="240"/>
+              <w:jc w:val="left"/>
+              <w:rPr>
+                <w:rFonts w:ascii="Calibri" w:hAnsi="Calibri" w:cs="Calibri"/>
+              </w:rPr>
+            </w:pPr>
+            <w:r>
+              <w:rPr>
+                <w:rFonts w:ascii="Calibri" w:hAnsi="Calibri" w:cs="Calibri"/>
+              </w:rPr>
+              <w:t>v13</w:t>
+            </w:r>
+          </w:p>
+        </w:tc>
+        <w:tc>
+          <w:tcPr>
+            <w:tcW w:w="807" w:type="pct"/>
+            <w:tcBorders>
+              <w:top w:val="single" w:sz="4" w:space="0" w:color="808080"/>
+              <w:left w:val="single" w:sz="4" w:space="0" w:color="808080"/>
+              <w:bottom w:val="single" w:sz="4" w:space="0" w:color="808080"/>
+              <w:right w:val="single" w:sz="4" w:space="0" w:color="808080"/>
+            </w:tcBorders>
+            <w:vAlign w:val="center"/>
+          </w:tcPr>
+          <w:p>
+            <w:pPr>
+              <w:spacing w:after="240" w:line="276" w:lineRule="auto"/>
+              <w:jc w:val="center"/>
+              <w:rPr>
+                <w:rFonts w:ascii="Calibri" w:eastAsia="PMingLiU" w:hAnsi="Calibri"/>
+                <w:color w:val="000000"/>
+              </w:rPr>
+            </w:pPr>
+            <w:r>
+              <w:rPr>
+                <w:rFonts w:ascii="Calibri" w:eastAsia="PMingLiU" w:hAnsi="Calibri"/>
+                <w:color w:val="000000"/>
+              </w:rPr>
+              <w:t>17/11/2016</w:t>
+            </w:r>
+          </w:p>
+        </w:tc>
+        <w:tc>
+          <w:tcPr>
+            <w:tcW w:w="976" w:type="pct"/>
+            <w:tcBorders>
+              <w:top w:val="single" w:sz="4" w:space="0" w:color="808080"/>
+              <w:left w:val="single" w:sz="4" w:space="0" w:color="808080"/>
+              <w:bottom w:val="single" w:sz="4" w:space="0" w:color="808080"/>
+              <w:right w:val="single" w:sz="4" w:space="0" w:color="808080"/>
+            </w:tcBorders>
+            <w:vAlign w:val="center"/>
+          </w:tcPr>
+          <w:p>
+            <w:pPr>
+              <w:widowControl w:val="0"/>
+              <w:spacing w:after="240" w:line="200" w:lineRule="atLeast"/>
+              <w:jc w:val="center"/>
+              <w:rPr>
+                <w:rFonts w:ascii="Calibri" w:hAnsi="Calibri" w:cs="Calibri"/>
+                <w:color w:val="000000"/>
+              </w:rPr>
+            </w:pPr>
+            <w:r>
+              <w:rPr>
+                <w:rFonts w:ascii="Calibri" w:hAnsi="Calibri" w:cs="Calibri"/>
+                <w:color w:val="000000"/>
+              </w:rPr>
+              <w:t>Stijn Moreels</w:t>
+            </w:r>
+          </w:p>
+        </w:tc>
+        <w:tc>
+          <w:tcPr>
+            <w:tcW w:w="2654" w:type="pct"/>
+            <w:tcBorders>
+              <w:top w:val="single" w:sz="4" w:space="0" w:color="808080"/>
+              <w:left w:val="single" w:sz="4" w:space="0" w:color="808080"/>
+              <w:bottom w:val="single" w:sz="4" w:space="0" w:color="808080"/>
+              <w:right w:val="single" w:sz="4" w:space="0" w:color="808080"/>
+            </w:tcBorders>
+            <w:vAlign w:val="center"/>
+          </w:tcPr>
+          <w:p>
+            <w:pPr>
+              <w:spacing w:after="240"/>
+              <w:jc w:val="left"/>
+              <w:rPr>
+                <w:rFonts w:ascii="Calibri" w:hAnsi="Calibri" w:cs="Calibri"/>
+              </w:rPr>
+            </w:pPr>
+            <w:r>
+              <w:rPr>
+                <w:rFonts w:ascii="Calibri" w:hAnsi="Calibri" w:cs="Calibri"/>
+              </w:rPr>
+              <w:t>Adding Release notes, formatting guidelines</w:t>
+            </w:r>
+          </w:p>
+        </w:tc>
+      </w:tr>
     </w:tbl>
     <w:p>
       <w:pPr>
@@ -4999,19 +6781,27 @@
       <w:r>
         <w:br w:type="page"/>
       </w:r>
-      <w:bookmarkStart w:id="3" w:name="_Toc465689861"/>
+      <w:bookmarkStart w:id="4" w:name="_Toc467162132"/>
       <w:r>
         <w:lastRenderedPageBreak/>
         <w:t>Purpose</w:t>
       </w:r>
-      <w:bookmarkEnd w:id="3"/>
+      <w:bookmarkEnd w:id="4"/>
     </w:p>
     <w:p>
       <w:pPr>
         <w:pStyle w:val="Bodytext0"/>
       </w:pPr>
       <w:r>
-        <w:t>The purpose of this document is to describe the global technical design of the Everis project (a.k.a. AS4 project). Some critical core design points are explained to have a global awareness of the software design of the project.</w:t>
+        <w:t xml:space="preserve">The purpose of this document is to describe the global technical design of the </w:t>
+      </w:r>
+      <w:proofErr w:type="spellStart"/>
+      <w:r>
+        <w:t>Everis</w:t>
+      </w:r>
+      <w:proofErr w:type="spellEnd"/>
+      <w:r>
+        <w:t xml:space="preserve"> project (a.k.a. AS4 project). Some critical core design points are explained to have a global awareness of the software design of the project.</w:t>
       </w:r>
     </w:p>
     <w:p>
@@ -5028,7 +6818,7 @@
           <w:lang w:val="en-US"/>
         </w:rPr>
       </w:pPr>
-      <w:bookmarkStart w:id="4" w:name="_Toc459786914"/>
+      <w:bookmarkStart w:id="5" w:name="_Toc459786914"/>
       <w:r>
         <w:br w:type="page"/>
       </w:r>
@@ -5037,12 +6827,12 @@
       <w:pPr>
         <w:pStyle w:val="Heading1"/>
       </w:pPr>
-      <w:bookmarkStart w:id="5" w:name="_Toc465689862"/>
+      <w:bookmarkStart w:id="6" w:name="_Toc467162133"/>
       <w:r>
         <w:lastRenderedPageBreak/>
         <w:t>Glossary</w:t>
       </w:r>
-      <w:bookmarkEnd w:id="5"/>
+      <w:bookmarkEnd w:id="6"/>
     </w:p>
     <w:tbl>
       <w:tblPr>
@@ -5681,7 +7471,15 @@
               <w:t>Step</w:t>
             </w:r>
             <w:r>
-              <w:t xml:space="preserve"> is used to describe a single operation that has to be performed by an </w:t>
+              <w:t xml:space="preserve"> is used to describe a single operation that </w:t>
+            </w:r>
+            <w:proofErr w:type="gramStart"/>
+            <w:r>
+              <w:t>has to</w:t>
+            </w:r>
+            <w:proofErr w:type="gramEnd"/>
+            <w:r>
+              <w:t xml:space="preserve"> be performed by an </w:t>
             </w:r>
             <w:r>
               <w:rPr>
@@ -5866,20 +7664,28 @@
         <w:ind w:left="454" w:hanging="454"/>
         <w:jc w:val="left"/>
       </w:pPr>
-      <w:bookmarkStart w:id="6" w:name="_Toc465689863"/>
+      <w:bookmarkStart w:id="7" w:name="_Toc467162134"/>
       <w:r>
         <w:lastRenderedPageBreak/>
         <w:t>Layered Architecture</w:t>
       </w:r>
-      <w:bookmarkEnd w:id="4"/>
-      <w:bookmarkEnd w:id="6"/>
+      <w:bookmarkEnd w:id="5"/>
+      <w:bookmarkEnd w:id="7"/>
     </w:p>
     <w:p>
       <w:pPr>
         <w:pStyle w:val="Bodytext0"/>
       </w:pPr>
       <w:r>
-        <w:t xml:space="preserve">The AS4 application is separated in several layers. Since the Core is the essential part of the application, it could also be seen as the </w:t>
+        <w:t xml:space="preserve">The AS4 application is separated in several layers. Since the Core is the essential part of the application, it could also </w:t>
+      </w:r>
+      <w:proofErr w:type="gramStart"/>
+      <w:r>
+        <w:t>be seen as</w:t>
+      </w:r>
+      <w:proofErr w:type="gramEnd"/>
+      <w:r>
+        <w:t xml:space="preserve"> the </w:t>
       </w:r>
       <w:r>
         <w:rPr>
@@ -5936,7 +7742,15 @@
         <w:t>Application Layer</w:t>
       </w:r>
       <w:r>
-        <w:t xml:space="preserve"> is actually the layer that uses the core to provide a system for the presentation layer. This layer contains besides the delegation of functionality also the mappings that’s needed to provide a connection form the Business Application to the MSH.</w:t>
+        <w:t xml:space="preserve"> is </w:t>
+      </w:r>
+      <w:proofErr w:type="gramStart"/>
+      <w:r>
+        <w:t>actually the</w:t>
+      </w:r>
+      <w:proofErr w:type="gramEnd"/>
+      <w:r>
+        <w:t xml:space="preserve"> layer that uses the core to provide a system for the presentation layer. This layer contains besides the delegation of functionality also the mappings that’s needed to provide a connection form the Business Application to the MSH.</w:t>
       </w:r>
     </w:p>
     <w:p>
@@ -6028,8 +7842,8 @@
         <w:ind w:left="454" w:hanging="454"/>
         <w:jc w:val="left"/>
       </w:pPr>
-      <w:bookmarkStart w:id="7" w:name="_Toc459786915"/>
-      <w:bookmarkStart w:id="8" w:name="_Toc465689864"/>
+      <w:bookmarkStart w:id="8" w:name="_Toc459786915"/>
+      <w:bookmarkStart w:id="9" w:name="_Toc467162135"/>
       <w:r>
         <w:lastRenderedPageBreak/>
         <w:t>Domain Core</w:t>
@@ -6037,8 +7851,8 @@
       <w:r>
         <w:t xml:space="preserve"> Layer</w:t>
       </w:r>
-      <w:bookmarkEnd w:id="7"/>
       <w:bookmarkEnd w:id="8"/>
+      <w:bookmarkEnd w:id="9"/>
     </w:p>
     <w:p>
       <w:pPr>
@@ -6096,12 +7910,12 @@
       <w:pPr>
         <w:pStyle w:val="Heading2"/>
       </w:pPr>
-      <w:bookmarkStart w:id="9" w:name="_Toc465689865"/>
+      <w:bookmarkStart w:id="10" w:name="_Toc467162136"/>
       <w:r>
         <w:lastRenderedPageBreak/>
         <w:t>Serializing</w:t>
       </w:r>
-      <w:bookmarkEnd w:id="9"/>
+      <w:bookmarkEnd w:id="10"/>
     </w:p>
     <w:p>
       <w:pPr>
@@ -6114,7 +7928,15 @@
         <w:t xml:space="preserve">Functionality Serializers: </w:t>
       </w:r>
       <w:r>
-        <w:t xml:space="preserve">What’s really important is the </w:t>
+        <w:t xml:space="preserve">What’s </w:t>
+      </w:r>
+      <w:proofErr w:type="gramStart"/>
+      <w:r>
+        <w:t>really important</w:t>
+      </w:r>
+      <w:proofErr w:type="gramEnd"/>
+      <w:r>
+        <w:t xml:space="preserve"> is the </w:t>
       </w:r>
       <w:r>
         <w:rPr>
@@ -6167,7 +7989,15 @@
         <w:t>Serializer</w:t>
       </w:r>
       <w:r>
-        <w:t xml:space="preserve"> (all have to be registered in this Global Registry). These serializers are registered with the Content Type by which they perform the serialization (MIME or SOAP), this way the client (in this case the Send Agent) has only to know which content type the incoming AS4Message has.</w:t>
+        <w:t xml:space="preserve"> (all </w:t>
+      </w:r>
+      <w:proofErr w:type="gramStart"/>
+      <w:r>
+        <w:t>have to</w:t>
+      </w:r>
+      <w:proofErr w:type="gramEnd"/>
+      <w:r>
+        <w:t xml:space="preserve"> be registered in this Global Registry). These serializers are registered with the Content Type by which they perform the serialization (MIME or SOAP), this way the client (in this case the Send Agent) has only to know which content type the incoming AS4Message has.</w:t>
       </w:r>
     </w:p>
     <w:p>
@@ -6184,7 +8014,15 @@
         <w:t xml:space="preserve">Soap Envelope Builder </w:t>
       </w:r>
       <w:r>
-        <w:t xml:space="preserve">or the Mapping functionality described inside the AutoMapper Profiles, See </w:t>
+        <w:t xml:space="preserve">or the Mapping functionality described inside the AutoMapper Profiles, </w:t>
+      </w:r>
+      <w:proofErr w:type="gramStart"/>
+      <w:r>
+        <w:t>See</w:t>
+      </w:r>
+      <w:proofErr w:type="gramEnd"/>
+      <w:r>
+        <w:t xml:space="preserve"> </w:t>
       </w:r>
       <w:r>
         <w:fldChar w:fldCharType="begin"/>
@@ -6207,7 +8045,7 @@
       <w:r>
         <w:t xml:space="preserve"> </w:t>
       </w:r>
-      <w:bookmarkStart w:id="10" w:name="_Toc459786916"/>
+      <w:bookmarkStart w:id="11" w:name="_Toc459786916"/>
       <w:r>
         <w:t>Frameworks) to have the right functionality to perform the serialization.</w:t>
       </w:r>
@@ -6323,12 +8161,12 @@
       <w:pPr>
         <w:pStyle w:val="Heading2"/>
       </w:pPr>
-      <w:bookmarkStart w:id="11" w:name="_Toc465689866"/>
+      <w:bookmarkStart w:id="12" w:name="_Toc467162137"/>
       <w:r>
         <w:lastRenderedPageBreak/>
         <w:t>Security Header: Signing</w:t>
       </w:r>
-      <w:bookmarkEnd w:id="11"/>
+      <w:bookmarkEnd w:id="12"/>
     </w:p>
     <w:p>
       <w:pPr>
@@ -6881,12 +8719,12 @@
           <w:lang w:val="en-US"/>
         </w:rPr>
       </w:pPr>
-      <w:bookmarkStart w:id="12" w:name="_Toc465689867"/>
+      <w:bookmarkStart w:id="13" w:name="_Toc467162138"/>
       <w:r>
         <w:lastRenderedPageBreak/>
         <w:t>Security Header: Encryption</w:t>
       </w:r>
-      <w:bookmarkEnd w:id="12"/>
+      <w:bookmarkEnd w:id="13"/>
     </w:p>
     <w:p>
       <w:pPr>
@@ -7087,13 +8925,13 @@
         <w:ind w:left="454" w:hanging="454"/>
         <w:jc w:val="left"/>
       </w:pPr>
-      <w:bookmarkStart w:id="13" w:name="_Toc465689868"/>
+      <w:bookmarkStart w:id="14" w:name="_Toc467162139"/>
       <w:r>
         <w:lastRenderedPageBreak/>
         <w:t>Application Layer</w:t>
       </w:r>
-      <w:bookmarkEnd w:id="10"/>
-      <w:bookmarkEnd w:id="13"/>
+      <w:bookmarkEnd w:id="11"/>
+      <w:bookmarkEnd w:id="14"/>
     </w:p>
     <w:p>
       <w:pPr>
@@ -7136,8 +8974,13 @@
       <w:pPr>
         <w:pStyle w:val="Bodytext0"/>
       </w:pPr>
-      <w:r>
-        <w:t>So this layer contains the startup and the responsibility of the creation of the Agents.</w:t>
+      <w:proofErr w:type="gramStart"/>
+      <w:r>
+        <w:t>So</w:t>
+      </w:r>
+      <w:proofErr w:type="gramEnd"/>
+      <w:r>
+        <w:t xml:space="preserve"> this layer contains the startup and the responsibility of the creation of the Agents.</w:t>
       </w:r>
     </w:p>
     <w:p>
@@ -7218,14 +9061,14 @@
         <w:ind w:left="454" w:hanging="454"/>
         <w:jc w:val="left"/>
       </w:pPr>
-      <w:bookmarkStart w:id="14" w:name="_Toc459786917"/>
-      <w:bookmarkStart w:id="15" w:name="_Toc465689869"/>
+      <w:bookmarkStart w:id="15" w:name="_Toc459786917"/>
+      <w:bookmarkStart w:id="16" w:name="_Toc467162140"/>
       <w:r>
         <w:lastRenderedPageBreak/>
         <w:t>Extension Layer</w:t>
       </w:r>
-      <w:bookmarkEnd w:id="14"/>
       <w:bookmarkEnd w:id="15"/>
+      <w:bookmarkEnd w:id="16"/>
     </w:p>
     <w:p>
       <w:pPr>
@@ -7279,7 +9122,15 @@
         <w:t>Service</w:t>
       </w:r>
       <w:r>
-        <w:t xml:space="preserve"> has to be extendable for the users: </w:t>
+        <w:t xml:space="preserve"> </w:t>
+      </w:r>
+      <w:proofErr w:type="gramStart"/>
+      <w:r>
+        <w:t>has to</w:t>
+      </w:r>
+      <w:proofErr w:type="gramEnd"/>
+      <w:r>
+        <w:t xml:space="preserve"> be extendable for the users: </w:t>
       </w:r>
       <w:r>
         <w:rPr>
@@ -7444,7 +9295,15 @@
         <w:t>Agents</w:t>
       </w:r>
       <w:r>
-        <w:t xml:space="preserve"> are actually the central point of the system and </w:t>
+        <w:t xml:space="preserve"> are </w:t>
+      </w:r>
+      <w:proofErr w:type="gramStart"/>
+      <w:r>
+        <w:t>actually the</w:t>
+      </w:r>
+      <w:proofErr w:type="gramEnd"/>
+      <w:r>
+        <w:t xml:space="preserve"> central point of the system and </w:t>
       </w:r>
       <w:r>
         <w:t>wrap</w:t>
@@ -7479,11 +9338,19 @@
       <w:r>
         <w:t xml:space="preserve"> class to have a consistent </w:t>
       </w:r>
+      <w:proofErr w:type="gramStart"/>
       <w:r>
         <w:rPr>
           <w:i/>
         </w:rPr>
-        <w:t>Open()</w:t>
+        <w:t>Open(</w:t>
+      </w:r>
+      <w:proofErr w:type="gramEnd"/>
+      <w:r>
+        <w:rPr>
+          <w:i/>
+        </w:rPr>
+        <w:t>)</w:t>
       </w:r>
       <w:r>
         <w:t xml:space="preserve"> method for all its child’s. When clients want to write an </w:t>
@@ -7682,12 +9549,12 @@
       <w:pPr>
         <w:pStyle w:val="Heading2"/>
       </w:pPr>
-      <w:bookmarkStart w:id="16" w:name="_Toc465689870"/>
+      <w:bookmarkStart w:id="17" w:name="_Toc467162141"/>
       <w:r>
         <w:lastRenderedPageBreak/>
         <w:t>Settings</w:t>
       </w:r>
-      <w:bookmarkEnd w:id="16"/>
+      <w:bookmarkEnd w:id="17"/>
     </w:p>
     <w:p>
       <w:pPr>
@@ -7815,12 +9682,12 @@
       <w:pPr>
         <w:pStyle w:val="Heading2"/>
       </w:pPr>
-      <w:bookmarkStart w:id="17" w:name="_Toc465689871"/>
+      <w:bookmarkStart w:id="18" w:name="_Toc467162142"/>
       <w:r>
         <w:lastRenderedPageBreak/>
         <w:t>Agents</w:t>
       </w:r>
-      <w:bookmarkEnd w:id="17"/>
+      <w:bookmarkEnd w:id="18"/>
     </w:p>
     <w:p>
       <w:pPr>
@@ -7843,14 +9710,14 @@
           <w:lang w:val="en-US"/>
         </w:rPr>
       </w:pPr>
-      <w:bookmarkStart w:id="18" w:name="_Toc465689872"/>
+      <w:bookmarkStart w:id="19" w:name="_Toc467162143"/>
       <w:r>
         <w:rPr>
           <w:lang w:val="en-US"/>
         </w:rPr>
         <w:t>Submit Agent</w:t>
       </w:r>
-      <w:bookmarkEnd w:id="18"/>
+      <w:bookmarkEnd w:id="19"/>
     </w:p>
     <w:p>
       <w:pPr>
@@ -7913,14 +9780,14 @@
           <w:lang w:val="en-US"/>
         </w:rPr>
       </w:pPr>
-      <w:bookmarkStart w:id="19" w:name="_Toc465689873"/>
+      <w:bookmarkStart w:id="20" w:name="_Toc467162144"/>
       <w:r>
         <w:rPr>
           <w:lang w:val="en-US"/>
         </w:rPr>
         <w:t>Send Agent</w:t>
       </w:r>
-      <w:bookmarkEnd w:id="19"/>
+      <w:bookmarkEnd w:id="20"/>
     </w:p>
     <w:p>
       <w:pPr>
@@ -8003,7 +9870,7 @@
           <w:lang w:val="en-US"/>
         </w:rPr>
       </w:pPr>
-      <w:bookmarkStart w:id="20" w:name="_Toc465689874"/>
+      <w:bookmarkStart w:id="21" w:name="_Toc467162145"/>
       <w:r>
         <w:rPr>
           <w:lang w:val="en-US"/>
@@ -8011,7 +9878,7 @@
         <w:lastRenderedPageBreak/>
         <w:t>Receive Agent</w:t>
       </w:r>
-      <w:bookmarkEnd w:id="20"/>
+      <w:bookmarkEnd w:id="21"/>
     </w:p>
     <w:p>
       <w:pPr>
@@ -8077,14 +9944,14 @@
           <w:lang w:val="en-US"/>
         </w:rPr>
       </w:pPr>
-      <w:bookmarkStart w:id="21" w:name="_Toc465689875"/>
+      <w:bookmarkStart w:id="22" w:name="_Toc467162146"/>
       <w:r>
         <w:rPr>
           <w:lang w:val="en-US"/>
         </w:rPr>
         <w:t>Deliver Agent</w:t>
       </w:r>
-      <w:bookmarkEnd w:id="21"/>
+      <w:bookmarkEnd w:id="22"/>
     </w:p>
     <w:p>
       <w:pPr>
@@ -8167,7 +10034,7 @@
       <w:pPr>
         <w:pStyle w:val="Heading3"/>
       </w:pPr>
-      <w:bookmarkStart w:id="22" w:name="_Toc465689876"/>
+      <w:bookmarkStart w:id="23" w:name="_Toc467162147"/>
       <w:r>
         <w:rPr>
           <w:lang w:val="en-US"/>
@@ -8175,7 +10042,7 @@
         <w:lastRenderedPageBreak/>
         <w:t>Notify Agent</w:t>
       </w:r>
-      <w:bookmarkEnd w:id="22"/>
+      <w:bookmarkEnd w:id="23"/>
     </w:p>
     <w:p>
       <w:pPr>
@@ -8293,19 +10160,19 @@
       <w:pPr>
         <w:pStyle w:val="Heading2"/>
       </w:pPr>
-      <w:bookmarkStart w:id="23" w:name="_Toc465689877"/>
+      <w:bookmarkStart w:id="24" w:name="_Toc467162148"/>
       <w:r>
         <w:lastRenderedPageBreak/>
         <w:t>Steps</w:t>
       </w:r>
-      <w:bookmarkEnd w:id="23"/>
+      <w:bookmarkEnd w:id="24"/>
     </w:p>
     <w:p>
       <w:pPr>
         <w:pStyle w:val="Heading3"/>
         <w:ind w:left="709" w:hanging="709"/>
       </w:pPr>
-      <w:bookmarkStart w:id="24" w:name="_Toc465689878"/>
+      <w:bookmarkStart w:id="25" w:name="_Toc467162149"/>
       <w:r>
         <w:rPr>
           <w:lang w:val="en-US"/>
@@ -8318,7 +10185,7 @@
         </w:rPr>
         <w:t xml:space="preserve"> Steps</w:t>
       </w:r>
-      <w:bookmarkEnd w:id="24"/>
+      <w:bookmarkEnd w:id="25"/>
     </w:p>
     <w:p>
       <w:pPr>
@@ -8532,7 +10399,7 @@
           <w:lang w:eastAsia="en-US"/>
         </w:rPr>
       </w:pPr>
-      <w:bookmarkStart w:id="25" w:name="_Toc465689879"/>
+      <w:bookmarkStart w:id="26" w:name="_Toc467162150"/>
       <w:r>
         <w:rPr>
           <w:lang w:val="en-US"/>
@@ -8546,7 +10413,7 @@
         </w:rPr>
         <w:t xml:space="preserve"> Steps</w:t>
       </w:r>
-      <w:bookmarkEnd w:id="25"/>
+      <w:bookmarkEnd w:id="26"/>
     </w:p>
     <w:p>
       <w:pPr>
@@ -8983,12 +10850,12 @@
       <w:pPr>
         <w:pStyle w:val="Heading2"/>
       </w:pPr>
-      <w:bookmarkStart w:id="26" w:name="_Toc465689880"/>
+      <w:bookmarkStart w:id="27" w:name="_Toc467162151"/>
       <w:r>
         <w:lastRenderedPageBreak/>
         <w:t>Providers</w:t>
       </w:r>
-      <w:bookmarkEnd w:id="26"/>
+      <w:bookmarkEnd w:id="27"/>
     </w:p>
     <w:p>
       <w:pPr>
@@ -9440,15 +11307,15 @@
       <w:pPr>
         <w:pStyle w:val="Heading2"/>
       </w:pPr>
-      <w:bookmarkStart w:id="27" w:name="_Toc465689881"/>
       <w:bookmarkStart w:id="28" w:name="_Toc459786918"/>
       <w:bookmarkStart w:id="29" w:name="_Ref459878059"/>
       <w:bookmarkStart w:id="30" w:name="_Ref459878064"/>
+      <w:bookmarkStart w:id="31" w:name="_Toc467162152"/>
       <w:r>
         <w:lastRenderedPageBreak/>
         <w:t>Receivers</w:t>
       </w:r>
-      <w:bookmarkEnd w:id="27"/>
+      <w:bookmarkEnd w:id="31"/>
     </w:p>
     <w:p>
       <w:pPr>
@@ -9701,12 +11568,12 @@
       <w:pPr>
         <w:pStyle w:val="Heading2"/>
       </w:pPr>
-      <w:bookmarkStart w:id="31" w:name="_Toc465689882"/>
+      <w:bookmarkStart w:id="32" w:name="_Toc467162153"/>
       <w:r>
         <w:lastRenderedPageBreak/>
         <w:t>Transformers</w:t>
       </w:r>
-      <w:bookmarkEnd w:id="31"/>
+      <w:bookmarkEnd w:id="32"/>
     </w:p>
     <w:p>
       <w:pPr>
@@ -10009,10 +11876,12 @@
       <w:pPr>
         <w:pStyle w:val="Heading2"/>
       </w:pPr>
+      <w:bookmarkStart w:id="33" w:name="_Toc467162154"/>
       <w:r>
         <w:lastRenderedPageBreak/>
         <w:t>Senders, Uploaders and Retrievers</w:t>
       </w:r>
+      <w:bookmarkEnd w:id="33"/>
     </w:p>
     <w:p>
       <w:pPr>
@@ -10325,7 +12194,7 @@
       <w:pPr>
         <w:pStyle w:val="Heading1"/>
       </w:pPr>
-      <w:bookmarkStart w:id="32" w:name="_Toc465689883"/>
+      <w:bookmarkStart w:id="34" w:name="_Toc467162155"/>
       <w:r>
         <w:lastRenderedPageBreak/>
         <w:t>Infrastructure Layer</w:t>
@@ -10333,7 +12202,7 @@
       <w:r>
         <w:t>/Datastore Layer</w:t>
       </w:r>
-      <w:bookmarkEnd w:id="32"/>
+      <w:bookmarkEnd w:id="34"/>
     </w:p>
     <w:p>
       <w:pPr>
@@ -10475,19 +12344,22 @@
       <w:pPr>
         <w:pStyle w:val="Heading1"/>
       </w:pPr>
-      <w:bookmarkStart w:id="33" w:name="_Toc465689884"/>
+      <w:bookmarkStart w:id="35" w:name="_Toc467162156"/>
       <w:r>
         <w:lastRenderedPageBreak/>
         <w:t>Integration Tests</w:t>
       </w:r>
+      <w:bookmarkEnd w:id="35"/>
     </w:p>
     <w:p>
       <w:pPr>
         <w:pStyle w:val="Heading2"/>
       </w:pPr>
+      <w:bookmarkStart w:id="36" w:name="_Toc467162157"/>
       <w:r>
         <w:t>Purpose</w:t>
       </w:r>
+      <w:bookmarkEnd w:id="36"/>
     </w:p>
     <w:p>
       <w:pPr>
@@ -10647,9 +12519,11 @@
       <w:pPr>
         <w:pStyle w:val="Heading2"/>
       </w:pPr>
+      <w:bookmarkStart w:id="37" w:name="_Toc467162158"/>
       <w:r>
         <w:t>Implementation</w:t>
       </w:r>
+      <w:bookmarkEnd w:id="37"/>
     </w:p>
     <w:p>
       <w:pPr>
@@ -10682,12 +12556,14 @@
       <w:pPr>
         <w:pStyle w:val="Heading3"/>
       </w:pPr>
+      <w:bookmarkStart w:id="38" w:name="_Toc467162159"/>
       <w:r>
         <w:rPr>
           <w:lang w:val="en-US"/>
         </w:rPr>
         <w:t>Before: Cleanup</w:t>
       </w:r>
+      <w:bookmarkEnd w:id="38"/>
     </w:p>
     <w:p>
       <w:pPr>
@@ -10721,12 +12597,14 @@
           <w:lang w:val="en-US"/>
         </w:rPr>
       </w:pPr>
+      <w:bookmarkStart w:id="39" w:name="_Toc467162160"/>
       <w:r>
         <w:rPr>
           <w:lang w:val="en-US"/>
         </w:rPr>
         <w:t>Arrange: Start Application</w:t>
       </w:r>
+      <w:bookmarkEnd w:id="39"/>
     </w:p>
     <w:p>
       <w:pPr>
@@ -10743,12 +12621,14 @@
           <w:lang w:val="en-US"/>
         </w:rPr>
       </w:pPr>
+      <w:bookmarkStart w:id="40" w:name="_Toc467162161"/>
       <w:r>
         <w:rPr>
           <w:lang w:val="en-US"/>
         </w:rPr>
         <w:t>Act: Send Message</w:t>
       </w:r>
+      <w:bookmarkEnd w:id="40"/>
     </w:p>
     <w:p>
       <w:pPr>
@@ -10774,6 +12654,7 @@
           <w:lang w:val="en-US"/>
         </w:rPr>
       </w:pPr>
+      <w:bookmarkStart w:id="41" w:name="_Toc467162162"/>
       <w:r>
         <w:rPr>
           <w:lang w:val="en-US"/>
@@ -10787,6 +12668,7 @@
         </w:rPr>
         <w:t>: Notify Message</w:t>
       </w:r>
+      <w:bookmarkEnd w:id="41"/>
     </w:p>
     <w:p>
       <w:pPr>
@@ -10811,12 +12693,14 @@
           <w:lang w:val="en-US"/>
         </w:rPr>
       </w:pPr>
+      <w:bookmarkStart w:id="42" w:name="_Toc467162163"/>
       <w:r>
         <w:rPr>
           <w:lang w:val="en-US"/>
         </w:rPr>
         <w:t>After: Stop Application</w:t>
       </w:r>
+      <w:bookmarkEnd w:id="42"/>
     </w:p>
     <w:p>
       <w:pPr>
@@ -10841,12 +12725,14 @@
           <w:lang w:val="en-US"/>
         </w:rPr>
       </w:pPr>
+      <w:bookmarkStart w:id="43" w:name="_Toc467162164"/>
       <w:r>
         <w:rPr>
           <w:lang w:val="en-US"/>
         </w:rPr>
         <w:t>Template</w:t>
       </w:r>
+      <w:bookmarkEnd w:id="43"/>
     </w:p>
     <w:p>
       <w:pPr>
@@ -10966,12 +12852,377 @@
     <w:p>
       <w:pPr>
         <w:pStyle w:val="Heading1"/>
+      </w:pPr>
+      <w:bookmarkStart w:id="44" w:name="_Toc467162165"/>
+      <w:r>
+        <w:lastRenderedPageBreak/>
+        <w:t>Code Style</w:t>
+      </w:r>
+      <w:r>
+        <w:t xml:space="preserve"> Guidelines</w:t>
+      </w:r>
+      <w:bookmarkEnd w:id="44"/>
+    </w:p>
+    <w:p>
+      <w:pPr>
+        <w:pStyle w:val="Bodytext0"/>
+      </w:pPr>
+      <w:r>
+        <w:t xml:space="preserve">Following sections describe the used formatting guidelines for the implementation. Most of the guidelines are </w:t>
+      </w:r>
+      <w:r>
+        <w:t>Microsoft based. Only a few are personal flavor.</w:t>
+      </w:r>
+    </w:p>
+    <w:p>
+      <w:pPr>
+        <w:pStyle w:val="Heading2"/>
+      </w:pPr>
+      <w:bookmarkStart w:id="45" w:name="_Toc467162166"/>
+      <w:r>
+        <w:t>Code Structure</w:t>
+      </w:r>
+      <w:bookmarkEnd w:id="45"/>
+    </w:p>
+    <w:p>
+      <w:pPr>
+        <w:pStyle w:val="Bodytext0"/>
+      </w:pPr>
+      <w:r>
+        <w:t>Following code structure is used when defining classes:</w:t>
+      </w:r>
+    </w:p>
+    <w:p>
+      <w:pPr>
+        <w:pStyle w:val="Bodytext0"/>
+        <w:numPr>
+          <w:ilvl w:val="0"/>
+          <w:numId w:val="72"/>
+        </w:numPr>
+      </w:pPr>
+      <w:r>
+        <w:t>Fields (order by private, internal, protected, public)</w:t>
+      </w:r>
+    </w:p>
+    <w:p>
+      <w:pPr>
+        <w:pStyle w:val="Bodytext0"/>
+        <w:numPr>
+          <w:ilvl w:val="0"/>
+          <w:numId w:val="72"/>
+        </w:numPr>
+      </w:pPr>
+      <w:r>
+        <w:t>Properties (order by private, internal, protected, public)</w:t>
+      </w:r>
+    </w:p>
+    <w:p>
+      <w:pPr>
+        <w:pStyle w:val="Bodytext0"/>
+        <w:numPr>
+          <w:ilvl w:val="0"/>
+          <w:numId w:val="72"/>
+        </w:numPr>
+      </w:pPr>
+      <w:r>
+        <w:t>Constructors (default first then order by complexity)</w:t>
+      </w:r>
+    </w:p>
+    <w:p>
+      <w:pPr>
+        <w:pStyle w:val="Bodytext0"/>
+        <w:numPr>
+          <w:ilvl w:val="0"/>
+          <w:numId w:val="72"/>
+        </w:numPr>
+      </w:pPr>
+      <w:r>
+        <w:t>Methods (“simple”, “small” methods first, then by call. Try to place it as close to the caller as possible)</w:t>
+      </w:r>
+    </w:p>
+    <w:p>
+      <w:pPr>
+        <w:pStyle w:val="Bodytext0"/>
+      </w:pPr>
+      <w:r>
+        <w:t>Read only, constants and static fields are place before the actual items.</w:t>
+      </w:r>
+      <w:r>
+        <w:t xml:space="preserve"> </w:t>
+      </w:r>
+    </w:p>
+    <w:p>
+      <w:pPr>
+        <w:pStyle w:val="Heading2"/>
+      </w:pPr>
+      <w:bookmarkStart w:id="46" w:name="_Toc467162167"/>
+      <w:r>
+        <w:t>Comments</w:t>
+      </w:r>
+      <w:bookmarkEnd w:id="46"/>
+    </w:p>
+    <w:p>
+      <w:pPr>
+        <w:pStyle w:val="Bodytext0"/>
+      </w:pPr>
+      <w:r>
+        <w:t>Each (not model) class has a summary block at the beginning of the class describing the responsibility of that class. Each public method has also this summary, public properties are not summarized (yet).</w:t>
+      </w:r>
+    </w:p>
+    <w:p>
+      <w:pPr>
+        <w:pStyle w:val="Bodytext0"/>
+      </w:pPr>
+      <w:r>
+        <w:t>No comment-out code is committed in source control! Besides the responsibility comments, we don’t try to use comments.</w:t>
+      </w:r>
+    </w:p>
+    <w:p>
+      <w:pPr>
+        <w:pStyle w:val="Heading2"/>
+      </w:pPr>
+      <w:bookmarkStart w:id="47" w:name="_Toc467162168"/>
+      <w:r>
+        <w:t>Class Names</w:t>
+      </w:r>
+      <w:bookmarkEnd w:id="47"/>
+    </w:p>
+    <w:p>
+      <w:pPr>
+        <w:pStyle w:val="Bodytext0"/>
+      </w:pPr>
+      <w:r>
+        <w:t xml:space="preserve">When applying a Design Pattern, we always add the name of the pattern to the class name. The name of the class itself is always a </w:t>
+      </w:r>
+      <w:r>
+        <w:t>noun</w:t>
+      </w:r>
+      <w:r>
+        <w:t>.</w:t>
+      </w:r>
+    </w:p>
+    <w:p>
+      <w:pPr>
+        <w:pStyle w:val="Bodytext0"/>
+      </w:pPr>
+      <w:r>
+        <w:t xml:space="preserve">Unit test classes uses always the same name construction: </w:t>
+      </w:r>
+      <w:r>
+        <w:rPr>
+          <w:b/>
+        </w:rPr>
+        <w:t>Given</w:t>
+      </w:r>
+      <w:r>
+        <w:t xml:space="preserve"> Class Name </w:t>
+      </w:r>
+      <w:r>
+        <w:rPr>
+          <w:b/>
+        </w:rPr>
+        <w:t>Facts</w:t>
+      </w:r>
+      <w:r>
+        <w:t>.</w:t>
+      </w:r>
+    </w:p>
+    <w:p>
+      <w:pPr>
+        <w:pStyle w:val="Heading2"/>
+      </w:pPr>
+      <w:bookmarkStart w:id="48" w:name="_Toc467162169"/>
+      <w:r>
+        <w:t>Function Names</w:t>
+      </w:r>
+      <w:bookmarkEnd w:id="48"/>
+    </w:p>
+    <w:p>
+      <w:pPr>
+        <w:pStyle w:val="Bodytext0"/>
+      </w:pPr>
+      <w:r>
+        <w:t>Names of functions is always a verb. Try to add in the name of the function the reason why you send arguments or return arguments (if any); so, it makes sense to send or retrieve something from the function.</w:t>
+      </w:r>
+    </w:p>
+    <w:p>
+      <w:pPr>
+        <w:pStyle w:val="Bodytext0"/>
+      </w:pPr>
+      <w:r>
+        <w:t xml:space="preserve">Unit test functions uses always the same name construction: </w:t>
+      </w:r>
+      <w:r>
+        <w:rPr>
+          <w:b/>
+        </w:rPr>
+        <w:t>Then</w:t>
+      </w:r>
+      <w:r>
+        <w:t xml:space="preserve"> Name of Test Case</w:t>
+      </w:r>
+    </w:p>
+    <w:p>
+      <w:pPr>
+        <w:pStyle w:val="Heading2"/>
+      </w:pPr>
+      <w:bookmarkStart w:id="49" w:name="_Toc467162170"/>
+      <w:r>
+        <w:t>Abstraction Level</w:t>
+      </w:r>
+      <w:bookmarkEnd w:id="49"/>
+    </w:p>
+    <w:p>
+      <w:pPr>
+        <w:pStyle w:val="Bodytext0"/>
+      </w:pPr>
+      <w:r>
+        <w:t xml:space="preserve">As always we try to have a clean code architecture with no mixture of abstraction </w:t>
+      </w:r>
+      <w:proofErr w:type="spellStart"/>
+      <w:proofErr w:type="gramStart"/>
+      <w:r>
+        <w:t>levels.Functions</w:t>
+      </w:r>
+      <w:proofErr w:type="spellEnd"/>
+      <w:proofErr w:type="gramEnd"/>
+      <w:r>
+        <w:t xml:space="preserve"> should (for example) be logically constructed and not on multiple levels exists.</w:t>
+      </w:r>
+    </w:p>
+    <w:p>
+      <w:pPr>
+        <w:pStyle w:val="Heading2"/>
+      </w:pPr>
+      <w:bookmarkStart w:id="50" w:name="_Toc467162171"/>
+      <w:r>
+        <w:t>Tips</w:t>
+      </w:r>
+      <w:bookmarkEnd w:id="50"/>
+    </w:p>
+    <w:p>
+      <w:pPr>
+        <w:pStyle w:val="Bodytext0"/>
+      </w:pPr>
+      <w:r>
+        <w:t>As final topic, some tips:</w:t>
+      </w:r>
+    </w:p>
+    <w:p>
+      <w:pPr>
+        <w:pStyle w:val="Bodytext0"/>
+        <w:numPr>
+          <w:ilvl w:val="0"/>
+          <w:numId w:val="72"/>
+        </w:numPr>
+        <w:rPr>
+          <w:b/>
+        </w:rPr>
+      </w:pPr>
+      <w:r>
+        <w:rPr>
+          <w:b/>
+        </w:rPr>
+        <w:lastRenderedPageBreak/>
+        <w:t xml:space="preserve">Private as </w:t>
+      </w:r>
+      <w:r>
+        <w:rPr>
+          <w:b/>
+        </w:rPr>
+        <w:t>possible:</w:t>
+      </w:r>
+      <w:r>
+        <w:t xml:space="preserve"> try to hide everything at the beginning and start opening if there’s need to;</w:t>
+      </w:r>
+    </w:p>
+    <w:p>
+      <w:pPr>
+        <w:pStyle w:val="Bodytext0"/>
+        <w:numPr>
+          <w:ilvl w:val="0"/>
+          <w:numId w:val="72"/>
+        </w:numPr>
+        <w:rPr>
+          <w:b/>
+        </w:rPr>
+      </w:pPr>
+      <w:r>
+        <w:rPr>
+          <w:b/>
+        </w:rPr>
+        <w:t>Classes/Functions should be short:</w:t>
+      </w:r>
+      <w:r>
+        <w:t xml:space="preserve"> a class with over 300 lines is too much, a function over the 30 lines is also kind of long;</w:t>
+      </w:r>
+    </w:p>
+    <w:p>
+      <w:pPr>
+        <w:pStyle w:val="Bodytext0"/>
+        <w:numPr>
+          <w:ilvl w:val="0"/>
+          <w:numId w:val="72"/>
+        </w:numPr>
+        <w:rPr>
+          <w:b/>
+        </w:rPr>
+      </w:pPr>
+      <w:r>
+        <w:rPr>
+          <w:b/>
+        </w:rPr>
+        <w:t>Three parameters max</w:t>
+      </w:r>
+      <w:r>
+        <w:t>: in every function and class, we use maximum three parameters.</w:t>
+      </w:r>
+    </w:p>
+    <w:p>
+      <w:pPr>
+        <w:pStyle w:val="Bodytext0"/>
+        <w:numPr>
+          <w:ilvl w:val="0"/>
+          <w:numId w:val="72"/>
+        </w:numPr>
+        <w:rPr>
+          <w:b/>
+        </w:rPr>
+      </w:pPr>
+      <w:r>
+        <w:rPr>
+          <w:b/>
+        </w:rPr>
+        <w:t>Column With:</w:t>
+      </w:r>
+      <w:r>
+        <w:t xml:space="preserve"> 120 lines is used as guideline for the column with;</w:t>
+      </w:r>
+      <w:r>
+        <w:rPr>
+          <w:b/>
+        </w:rPr>
+        <w:t xml:space="preserve"> </w:t>
+      </w:r>
+    </w:p>
+    <w:p>
+      <w:pPr>
+        <w:pStyle w:val="Bodytext0"/>
+      </w:pPr>
+      <w:r>
+        <w:br w:type="page"/>
+      </w:r>
+    </w:p>
+    <w:p>
+      <w:pPr>
+        <w:pStyle w:val="Heading1"/>
         <w:keepLines/>
         <w:pageBreakBefore/>
         <w:spacing w:before="0" w:line="276" w:lineRule="auto"/>
         <w:ind w:left="454" w:hanging="454"/>
         <w:jc w:val="left"/>
       </w:pPr>
+      <w:bookmarkStart w:id="51" w:name="_Toc467162172"/>
       <w:r>
         <w:lastRenderedPageBreak/>
         <w:t>Frameworks</w:t>
@@ -10979,7 +13230,7 @@
       <w:bookmarkEnd w:id="28"/>
       <w:bookmarkEnd w:id="29"/>
       <w:bookmarkEnd w:id="30"/>
-      <w:bookmarkEnd w:id="33"/>
+      <w:bookmarkEnd w:id="51"/>
     </w:p>
     <w:p>
       <w:pPr>
@@ -11246,8 +13497,6 @@
       <w:r>
         <w:t xml:space="preserve">hen messages </w:t>
       </w:r>
-      <w:bookmarkStart w:id="34" w:name="_GoBack"/>
-      <w:bookmarkEnd w:id="34"/>
       <w:r>
         <w:t>arrive,</w:t>
       </w:r>
@@ -11532,7 +13781,7 @@
       <w:pPr>
         <w:pStyle w:val="Heading1"/>
       </w:pPr>
-      <w:bookmarkStart w:id="35" w:name="_Toc465689885"/>
+      <w:bookmarkStart w:id="52" w:name="_Toc467162173"/>
       <w:r>
         <w:lastRenderedPageBreak/>
         <w:t xml:space="preserve">Refactoring </w:t>
@@ -11540,7 +13789,7 @@
       <w:r>
         <w:t>Notes</w:t>
       </w:r>
-      <w:bookmarkEnd w:id="35"/>
+      <w:bookmarkEnd w:id="52"/>
     </w:p>
     <w:p>
       <w:pPr>
@@ -11549,14 +13798,14 @@
           <w:lang w:val="en-US"/>
         </w:rPr>
       </w:pPr>
-      <w:bookmarkStart w:id="36" w:name="_Toc465689886"/>
+      <w:bookmarkStart w:id="53" w:name="_Toc467162174"/>
       <w:r>
         <w:rPr>
           <w:lang w:val="en-US"/>
         </w:rPr>
         <w:t>Security Header to Sign Strategy</w:t>
       </w:r>
-      <w:bookmarkEnd w:id="36"/>
+      <w:bookmarkEnd w:id="53"/>
     </w:p>
     <w:p>
       <w:pPr>
@@ -12041,12 +14290,12 @@
       <w:pPr>
         <w:pStyle w:val="Heading2"/>
       </w:pPr>
-      <w:bookmarkStart w:id="37" w:name="_Toc465689887"/>
+      <w:bookmarkStart w:id="54" w:name="_Toc467162175"/>
       <w:r>
         <w:lastRenderedPageBreak/>
         <w:t>Blown-up Decorator to Undecorated Steps</w:t>
       </w:r>
-      <w:bookmarkEnd w:id="37"/>
+      <w:bookmarkEnd w:id="54"/>
     </w:p>
     <w:p>
       <w:pPr>
@@ -12241,12 +14490,14 @@
       <w:pPr>
         <w:pStyle w:val="Heading2"/>
       </w:pPr>
+      <w:bookmarkStart w:id="55" w:name="_Toc467162176"/>
       <w:r>
         <w:t xml:space="preserve">Duplicate Sign Functionality to </w:t>
       </w:r>
       <w:r>
         <w:t>single Singing Step</w:t>
       </w:r>
+      <w:bookmarkEnd w:id="55"/>
     </w:p>
     <w:p>
       <w:pPr>
@@ -12563,7 +14814,7 @@
         <w:rStyle w:val="PageNumber"/>
         <w:noProof/>
       </w:rPr>
-      <w:t>29</w:t>
+      <w:t>21</w:t>
     </w:r>
     <w:r>
       <w:rPr>
@@ -24037,15 +26288,6 @@
 </file>
 
 <file path=customXml/item1.xml><?xml version="1.0" encoding="utf-8"?>
-<?mso-contentType ?>
-<FormTemplates xmlns="http://schemas.microsoft.com/sharepoint/v3/contenttype/forms">
-  <Display>DocumentLibraryForm</Display>
-  <Edit>DocumentLibraryForm</Edit>
-  <New>DocumentLibraryForm</New>
-</FormTemplates>
-</file>
-
-<file path=customXml/item2.xml><?xml version="1.0" encoding="utf-8"?>
 <ct:contentTypeSchema xmlns:ct="http://schemas.microsoft.com/office/2006/metadata/contentType" xmlns:ma="http://schemas.microsoft.com/office/2006/metadata/properties/metaAttributes" ct:_="" ma:_="" ma:contentTypeName="Document" ma:contentTypeID="0x010100F0549A8098D1114C90D8B54A7A681CA4" ma:contentTypeVersion="1" ma:contentTypeDescription="Create a new document." ma:contentTypeScope="" ma:versionID="66e8da15697ce3592d7353dcc1340d53">
   <xsd:schema xmlns:xsd="http://www.w3.org/2001/XMLSchema" xmlns:xs="http://www.w3.org/2001/XMLSchema" xmlns:p="http://schemas.microsoft.com/office/2006/metadata/properties" xmlns:ns2="335ba17e-dcd8-4bde-a350-889aa16445e9" xmlns:ns3="d147ea77-d1d6-44d6-a21b-7b692a8bae0b" xmlns:ns4="http://schemas.microsoft.com/sharepoint/v4" targetNamespace="http://schemas.microsoft.com/office/2006/metadata/properties" ma:root="true" ma:fieldsID="279a3adec402198079344e3dd1dc418f" ns2:_="" ns3:_="" ns4:_="">
     <xsd:import namespace="335ba17e-dcd8-4bde-a350-889aa16445e9"/>
@@ -24209,6 +26451,15 @@
 </ct:contentTypeSchema>
 </file>
 
+<file path=customXml/item2.xml><?xml version="1.0" encoding="utf-8"?>
+<?mso-contentType ?>
+<FormTemplates xmlns="http://schemas.microsoft.com/sharepoint/v3/contenttype/forms">
+  <Display>DocumentLibraryForm</Display>
+  <Edit>DocumentLibraryForm</Edit>
+  <New>DocumentLibraryForm</New>
+</FormTemplates>
+</file>
+
 <file path=customXml/item3.xml><?xml version="1.0" encoding="utf-8"?>
 <p:properties xmlns:p="http://schemas.microsoft.com/office/2006/metadata/properties" xmlns:xsi="http://www.w3.org/2001/XMLSchema-instance" xmlns:pc="http://schemas.microsoft.com/office/infopath/2007/PartnerControls">
   <documentManagement>
@@ -24222,14 +26473,6 @@
 </file>
 
 <file path=customXml/itemProps1.xml><?xml version="1.0" encoding="utf-8"?>
-<ds:datastoreItem xmlns:ds="http://schemas.openxmlformats.org/officeDocument/2006/customXml" ds:itemID="{8A90EADA-48B6-4018-996C-4D3872FEEB04}">
-  <ds:schemaRefs>
-    <ds:schemaRef ds:uri="http://schemas.microsoft.com/sharepoint/v3/contenttype/forms"/>
-  </ds:schemaRefs>
-</ds:datastoreItem>
-</file>
-
-<file path=customXml/itemProps2.xml><?xml version="1.0" encoding="utf-8"?>
 <ds:datastoreItem xmlns:ds="http://schemas.openxmlformats.org/officeDocument/2006/customXml" ds:itemID="{0DEE8D0F-E9B2-4366-AFB6-EC2F7CA92AD0}">
   <ds:schemaRefs>
     <ds:schemaRef ds:uri="http://schemas.microsoft.com/office/2006/metadata/contentType"/>
@@ -24249,6 +26492,14 @@
 </ds:datastoreItem>
 </file>
 
+<file path=customXml/itemProps2.xml><?xml version="1.0" encoding="utf-8"?>
+<ds:datastoreItem xmlns:ds="http://schemas.openxmlformats.org/officeDocument/2006/customXml" ds:itemID="{8A90EADA-48B6-4018-996C-4D3872FEEB04}">
+  <ds:schemaRefs>
+    <ds:schemaRef ds:uri="http://schemas.microsoft.com/sharepoint/v3/contenttype/forms"/>
+  </ds:schemaRefs>
+</ds:datastoreItem>
+</file>
+
 <file path=customXml/itemProps3.xml><?xml version="1.0" encoding="utf-8"?>
 <ds:datastoreItem xmlns:ds="http://schemas.openxmlformats.org/officeDocument/2006/customXml" ds:itemID="{39918DD7-C0D1-4ABB-B6CB-E701D94A31E0}">
   <ds:schemaRefs>
@@ -24260,7 +26511,7 @@
 </file>
 
 <file path=customXml/itemProps4.xml><?xml version="1.0" encoding="utf-8"?>
-<ds:datastoreItem xmlns:ds="http://schemas.openxmlformats.org/officeDocument/2006/customXml" ds:itemID="{5F5C8ED2-4BAF-4BFC-A922-3DC89A8ECA9C}">
+<ds:datastoreItem xmlns:ds="http://schemas.openxmlformats.org/officeDocument/2006/customXml" ds:itemID="{4CDF4151-6746-4C80-A155-0CC64B47ED94}">
   <ds:schemaRefs>
     <ds:schemaRef ds:uri="http://schemas.openxmlformats.org/officeDocument/2006/bibliography"/>
   </ds:schemaRefs>

</xml_diff>

<commit_message>
Adding resources and documentation
</commit_message>
<xml_diff>
--- a/doc/EVERIS.BE-013-AS4-Design Document.docx
+++ b/doc/EVERIS.BE-013-AS4-Design Document.docx
@@ -728,9 +728,7 @@
         <w:lastRenderedPageBreak/>
         <w:t>Table of Contents</w:t>
       </w:r>
-      <w:bookmarkStart w:id="1" w:name="_GoBack"/>
       <w:bookmarkEnd w:id="0"/>
-      <w:bookmarkEnd w:id="1"/>
     </w:p>
     <w:p>
       <w:pPr>
@@ -5055,15 +5053,15 @@
         </w:numPr>
         <w:ind w:left="432" w:hanging="432"/>
       </w:pPr>
-      <w:bookmarkStart w:id="2" w:name="_Headings_and_subheadings"/>
-      <w:bookmarkEnd w:id="2"/>
+      <w:bookmarkStart w:id="1" w:name="_Headings_and_subheadings"/>
+      <w:bookmarkEnd w:id="1"/>
       <w:r>
         <w:rPr>
           <w:lang w:val="fr-BE"/>
         </w:rPr>
         <w:br w:type="page"/>
       </w:r>
-      <w:bookmarkStart w:id="3" w:name="_Toc467162131"/>
+      <w:bookmarkStart w:id="2" w:name="_Toc467162131"/>
       <w:r>
         <w:lastRenderedPageBreak/>
         <w:t>Document histor</w:t>
@@ -5071,7 +5069,7 @@
       <w:r>
         <w:t>y</w:t>
       </w:r>
-      <w:bookmarkEnd w:id="3"/>
+      <w:bookmarkEnd w:id="2"/>
     </w:p>
     <w:tbl>
       <w:tblPr>
@@ -6781,27 +6779,19 @@
       <w:r>
         <w:br w:type="page"/>
       </w:r>
-      <w:bookmarkStart w:id="4" w:name="_Toc467162132"/>
+      <w:bookmarkStart w:id="3" w:name="_Toc467162132"/>
       <w:r>
         <w:lastRenderedPageBreak/>
         <w:t>Purpose</w:t>
       </w:r>
-      <w:bookmarkEnd w:id="4"/>
+      <w:bookmarkEnd w:id="3"/>
     </w:p>
     <w:p>
       <w:pPr>
         <w:pStyle w:val="Bodytext0"/>
       </w:pPr>
       <w:r>
-        <w:t xml:space="preserve">The purpose of this document is to describe the global technical design of the </w:t>
-      </w:r>
-      <w:proofErr w:type="spellStart"/>
-      <w:r>
-        <w:t>Everis</w:t>
-      </w:r>
-      <w:proofErr w:type="spellEnd"/>
-      <w:r>
-        <w:t xml:space="preserve"> project (a.k.a. AS4 project). Some critical core design points are explained to have a global awareness of the software design of the project.</w:t>
+        <w:t>The purpose of this document is to describe the global technical design of the Everis project (a.k.a. AS4 project). Some critical core design points are explained to have a global awareness of the software design of the project.</w:t>
       </w:r>
     </w:p>
     <w:p>
@@ -6818,7 +6808,7 @@
           <w:lang w:val="en-US"/>
         </w:rPr>
       </w:pPr>
-      <w:bookmarkStart w:id="5" w:name="_Toc459786914"/>
+      <w:bookmarkStart w:id="4" w:name="_Toc459786914"/>
       <w:r>
         <w:br w:type="page"/>
       </w:r>
@@ -6827,12 +6817,12 @@
       <w:pPr>
         <w:pStyle w:val="Heading1"/>
       </w:pPr>
-      <w:bookmarkStart w:id="6" w:name="_Toc467162133"/>
+      <w:bookmarkStart w:id="5" w:name="_Toc467162133"/>
       <w:r>
         <w:lastRenderedPageBreak/>
         <w:t>Glossary</w:t>
       </w:r>
-      <w:bookmarkEnd w:id="6"/>
+      <w:bookmarkEnd w:id="5"/>
     </w:p>
     <w:tbl>
       <w:tblPr>
@@ -7664,13 +7654,13 @@
         <w:ind w:left="454" w:hanging="454"/>
         <w:jc w:val="left"/>
       </w:pPr>
-      <w:bookmarkStart w:id="7" w:name="_Toc467162134"/>
+      <w:bookmarkStart w:id="6" w:name="_Toc467162134"/>
       <w:r>
         <w:lastRenderedPageBreak/>
         <w:t>Layered Architecture</w:t>
       </w:r>
-      <w:bookmarkEnd w:id="5"/>
-      <w:bookmarkEnd w:id="7"/>
+      <w:bookmarkEnd w:id="4"/>
+      <w:bookmarkEnd w:id="6"/>
     </w:p>
     <w:p>
       <w:pPr>
@@ -7842,8 +7832,8 @@
         <w:ind w:left="454" w:hanging="454"/>
         <w:jc w:val="left"/>
       </w:pPr>
-      <w:bookmarkStart w:id="8" w:name="_Toc459786915"/>
-      <w:bookmarkStart w:id="9" w:name="_Toc467162135"/>
+      <w:bookmarkStart w:id="7" w:name="_Toc459786915"/>
+      <w:bookmarkStart w:id="8" w:name="_Toc467162135"/>
       <w:r>
         <w:lastRenderedPageBreak/>
         <w:t>Domain Core</w:t>
@@ -7851,8 +7841,8 @@
       <w:r>
         <w:t xml:space="preserve"> Layer</w:t>
       </w:r>
+      <w:bookmarkEnd w:id="7"/>
       <w:bookmarkEnd w:id="8"/>
-      <w:bookmarkEnd w:id="9"/>
     </w:p>
     <w:p>
       <w:pPr>
@@ -7910,12 +7900,12 @@
       <w:pPr>
         <w:pStyle w:val="Heading2"/>
       </w:pPr>
-      <w:bookmarkStart w:id="10" w:name="_Toc467162136"/>
+      <w:bookmarkStart w:id="9" w:name="_Toc467162136"/>
       <w:r>
         <w:lastRenderedPageBreak/>
         <w:t>Serializing</w:t>
       </w:r>
-      <w:bookmarkEnd w:id="10"/>
+      <w:bookmarkEnd w:id="9"/>
     </w:p>
     <w:p>
       <w:pPr>
@@ -8045,7 +8035,7 @@
       <w:r>
         <w:t xml:space="preserve"> </w:t>
       </w:r>
-      <w:bookmarkStart w:id="11" w:name="_Toc459786916"/>
+      <w:bookmarkStart w:id="10" w:name="_Toc459786916"/>
       <w:r>
         <w:t>Frameworks) to have the right functionality to perform the serialization.</w:t>
       </w:r>
@@ -8161,12 +8151,12 @@
       <w:pPr>
         <w:pStyle w:val="Heading2"/>
       </w:pPr>
-      <w:bookmarkStart w:id="12" w:name="_Toc467162137"/>
+      <w:bookmarkStart w:id="11" w:name="_Toc467162137"/>
       <w:r>
         <w:lastRenderedPageBreak/>
         <w:t>Security Header: Signing</w:t>
       </w:r>
-      <w:bookmarkEnd w:id="12"/>
+      <w:bookmarkEnd w:id="11"/>
     </w:p>
     <w:p>
       <w:pPr>
@@ -8719,12 +8709,12 @@
           <w:lang w:val="en-US"/>
         </w:rPr>
       </w:pPr>
-      <w:bookmarkStart w:id="13" w:name="_Toc467162138"/>
+      <w:bookmarkStart w:id="12" w:name="_Toc467162138"/>
       <w:r>
         <w:lastRenderedPageBreak/>
         <w:t>Security Header: Encryption</w:t>
       </w:r>
-      <w:bookmarkEnd w:id="13"/>
+      <w:bookmarkEnd w:id="12"/>
     </w:p>
     <w:p>
       <w:pPr>
@@ -8925,13 +8915,13 @@
         <w:ind w:left="454" w:hanging="454"/>
         <w:jc w:val="left"/>
       </w:pPr>
-      <w:bookmarkStart w:id="14" w:name="_Toc467162139"/>
+      <w:bookmarkStart w:id="13" w:name="_Toc467162139"/>
       <w:r>
         <w:lastRenderedPageBreak/>
         <w:t>Application Layer</w:t>
       </w:r>
-      <w:bookmarkEnd w:id="11"/>
-      <w:bookmarkEnd w:id="14"/>
+      <w:bookmarkEnd w:id="10"/>
+      <w:bookmarkEnd w:id="13"/>
     </w:p>
     <w:p>
       <w:pPr>
@@ -9061,14 +9051,14 @@
         <w:ind w:left="454" w:hanging="454"/>
         <w:jc w:val="left"/>
       </w:pPr>
-      <w:bookmarkStart w:id="15" w:name="_Toc459786917"/>
-      <w:bookmarkStart w:id="16" w:name="_Toc467162140"/>
+      <w:bookmarkStart w:id="14" w:name="_Toc459786917"/>
+      <w:bookmarkStart w:id="15" w:name="_Toc467162140"/>
       <w:r>
         <w:lastRenderedPageBreak/>
         <w:t>Extension Layer</w:t>
       </w:r>
+      <w:bookmarkEnd w:id="14"/>
       <w:bookmarkEnd w:id="15"/>
-      <w:bookmarkEnd w:id="16"/>
     </w:p>
     <w:p>
       <w:pPr>
@@ -9549,12 +9539,12 @@
       <w:pPr>
         <w:pStyle w:val="Heading2"/>
       </w:pPr>
-      <w:bookmarkStart w:id="17" w:name="_Toc467162141"/>
+      <w:bookmarkStart w:id="16" w:name="_Toc467162141"/>
       <w:r>
         <w:lastRenderedPageBreak/>
         <w:t>Settings</w:t>
       </w:r>
-      <w:bookmarkEnd w:id="17"/>
+      <w:bookmarkEnd w:id="16"/>
     </w:p>
     <w:p>
       <w:pPr>
@@ -9682,42 +9672,42 @@
       <w:pPr>
         <w:pStyle w:val="Heading2"/>
       </w:pPr>
-      <w:bookmarkStart w:id="18" w:name="_Toc467162142"/>
+      <w:bookmarkStart w:id="17" w:name="_Toc467162142"/>
       <w:r>
         <w:lastRenderedPageBreak/>
         <w:t>Agents</w:t>
       </w:r>
+      <w:bookmarkEnd w:id="17"/>
+    </w:p>
+    <w:p>
+      <w:pPr>
+        <w:pStyle w:val="Bodytext0"/>
+      </w:pPr>
+      <w:r>
+        <w:t xml:space="preserve">The following items describe the </w:t>
+      </w:r>
+      <w:r>
+        <w:t>high-level</w:t>
+      </w:r>
+      <w:r>
+        <w:t xml:space="preserve"> composition of the agents.</w:t>
+      </w:r>
+    </w:p>
+    <w:p>
+      <w:pPr>
+        <w:pStyle w:val="Heading3"/>
+        <w:rPr>
+          <w:lang w:val="en-US"/>
+        </w:rPr>
+      </w:pPr>
+      <w:bookmarkStart w:id="18" w:name="_Toc467162143"/>
+      <w:r>
+        <w:rPr>
+          <w:lang w:val="en-US"/>
+        </w:rPr>
+        <w:t>Submit Agent</w:t>
+      </w:r>
       <w:bookmarkEnd w:id="18"/>
-    </w:p>
-    <w:p>
-      <w:pPr>
-        <w:pStyle w:val="Bodytext0"/>
-      </w:pPr>
-      <w:r>
-        <w:t xml:space="preserve">The following items describe the </w:t>
-      </w:r>
-      <w:r>
-        <w:t>high-level</w:t>
-      </w:r>
-      <w:r>
-        <w:t xml:space="preserve"> composition of the agents.</w:t>
-      </w:r>
-    </w:p>
-    <w:p>
-      <w:pPr>
-        <w:pStyle w:val="Heading3"/>
-        <w:rPr>
-          <w:lang w:val="en-US"/>
-        </w:rPr>
-      </w:pPr>
-      <w:bookmarkStart w:id="19" w:name="_Toc467162143"/>
-      <w:r>
-        <w:rPr>
-          <w:lang w:val="en-US"/>
-        </w:rPr>
-        <w:t>Submit Agent</w:t>
-      </w:r>
-      <w:bookmarkEnd w:id="19"/>
     </w:p>
     <w:p>
       <w:pPr>
@@ -9780,14 +9770,14 @@
           <w:lang w:val="en-US"/>
         </w:rPr>
       </w:pPr>
-      <w:bookmarkStart w:id="20" w:name="_Toc467162144"/>
+      <w:bookmarkStart w:id="19" w:name="_Toc467162144"/>
       <w:r>
         <w:rPr>
           <w:lang w:val="en-US"/>
         </w:rPr>
         <w:t>Send Agent</w:t>
       </w:r>
-      <w:bookmarkEnd w:id="20"/>
+      <w:bookmarkEnd w:id="19"/>
     </w:p>
     <w:p>
       <w:pPr>
@@ -9870,7 +9860,7 @@
           <w:lang w:val="en-US"/>
         </w:rPr>
       </w:pPr>
-      <w:bookmarkStart w:id="21" w:name="_Toc467162145"/>
+      <w:bookmarkStart w:id="20" w:name="_Toc467162145"/>
       <w:r>
         <w:rPr>
           <w:lang w:val="en-US"/>
@@ -9878,7 +9868,7 @@
         <w:lastRenderedPageBreak/>
         <w:t>Receive Agent</w:t>
       </w:r>
-      <w:bookmarkEnd w:id="21"/>
+      <w:bookmarkEnd w:id="20"/>
     </w:p>
     <w:p>
       <w:pPr>
@@ -9944,14 +9934,14 @@
           <w:lang w:val="en-US"/>
         </w:rPr>
       </w:pPr>
-      <w:bookmarkStart w:id="22" w:name="_Toc467162146"/>
+      <w:bookmarkStart w:id="21" w:name="_Toc467162146"/>
       <w:r>
         <w:rPr>
           <w:lang w:val="en-US"/>
         </w:rPr>
         <w:t>Deliver Agent</w:t>
       </w:r>
-      <w:bookmarkEnd w:id="22"/>
+      <w:bookmarkEnd w:id="21"/>
     </w:p>
     <w:p>
       <w:pPr>
@@ -10034,7 +10024,7 @@
       <w:pPr>
         <w:pStyle w:val="Heading3"/>
       </w:pPr>
-      <w:bookmarkStart w:id="23" w:name="_Toc467162147"/>
+      <w:bookmarkStart w:id="22" w:name="_Toc467162147"/>
       <w:r>
         <w:rPr>
           <w:lang w:val="en-US"/>
@@ -10042,7 +10032,7 @@
         <w:lastRenderedPageBreak/>
         <w:t>Notify Agent</w:t>
       </w:r>
-      <w:bookmarkEnd w:id="23"/>
+      <w:bookmarkEnd w:id="22"/>
     </w:p>
     <w:p>
       <w:pPr>
@@ -10160,19 +10150,19 @@
       <w:pPr>
         <w:pStyle w:val="Heading2"/>
       </w:pPr>
-      <w:bookmarkStart w:id="24" w:name="_Toc467162148"/>
+      <w:bookmarkStart w:id="23" w:name="_Toc467162148"/>
       <w:r>
         <w:lastRenderedPageBreak/>
         <w:t>Steps</w:t>
       </w:r>
-      <w:bookmarkEnd w:id="24"/>
+      <w:bookmarkEnd w:id="23"/>
     </w:p>
     <w:p>
       <w:pPr>
         <w:pStyle w:val="Heading3"/>
         <w:ind w:left="709" w:hanging="709"/>
       </w:pPr>
-      <w:bookmarkStart w:id="25" w:name="_Toc467162149"/>
+      <w:bookmarkStart w:id="24" w:name="_Toc467162149"/>
       <w:r>
         <w:rPr>
           <w:lang w:val="en-US"/>
@@ -10185,7 +10175,7 @@
         </w:rPr>
         <w:t xml:space="preserve"> Steps</w:t>
       </w:r>
-      <w:bookmarkEnd w:id="25"/>
+      <w:bookmarkEnd w:id="24"/>
     </w:p>
     <w:p>
       <w:pPr>
@@ -10399,7 +10389,7 @@
           <w:lang w:eastAsia="en-US"/>
         </w:rPr>
       </w:pPr>
-      <w:bookmarkStart w:id="26" w:name="_Toc467162150"/>
+      <w:bookmarkStart w:id="25" w:name="_Toc467162150"/>
       <w:r>
         <w:rPr>
           <w:lang w:val="en-US"/>
@@ -10413,7 +10403,7 @@
         </w:rPr>
         <w:t xml:space="preserve"> Steps</w:t>
       </w:r>
-      <w:bookmarkEnd w:id="26"/>
+      <w:bookmarkEnd w:id="25"/>
     </w:p>
     <w:p>
       <w:pPr>
@@ -10850,12 +10840,12 @@
       <w:pPr>
         <w:pStyle w:val="Heading2"/>
       </w:pPr>
-      <w:bookmarkStart w:id="27" w:name="_Toc467162151"/>
+      <w:bookmarkStart w:id="26" w:name="_Toc467162151"/>
       <w:r>
         <w:lastRenderedPageBreak/>
         <w:t>Providers</w:t>
       </w:r>
-      <w:bookmarkEnd w:id="27"/>
+      <w:bookmarkEnd w:id="26"/>
     </w:p>
     <w:p>
       <w:pPr>
@@ -11307,15 +11297,15 @@
       <w:pPr>
         <w:pStyle w:val="Heading2"/>
       </w:pPr>
+      <w:bookmarkStart w:id="27" w:name="_Toc467162152"/>
       <w:bookmarkStart w:id="28" w:name="_Toc459786918"/>
       <w:bookmarkStart w:id="29" w:name="_Ref459878059"/>
       <w:bookmarkStart w:id="30" w:name="_Ref459878064"/>
-      <w:bookmarkStart w:id="31" w:name="_Toc467162152"/>
       <w:r>
         <w:lastRenderedPageBreak/>
         <w:t>Receivers</w:t>
       </w:r>
-      <w:bookmarkEnd w:id="31"/>
+      <w:bookmarkEnd w:id="27"/>
     </w:p>
     <w:p>
       <w:pPr>
@@ -11568,12 +11558,12 @@
       <w:pPr>
         <w:pStyle w:val="Heading2"/>
       </w:pPr>
-      <w:bookmarkStart w:id="32" w:name="_Toc467162153"/>
+      <w:bookmarkStart w:id="31" w:name="_Toc467162153"/>
       <w:r>
         <w:lastRenderedPageBreak/>
         <w:t>Transformers</w:t>
       </w:r>
-      <w:bookmarkEnd w:id="32"/>
+      <w:bookmarkEnd w:id="31"/>
     </w:p>
     <w:p>
       <w:pPr>
@@ -11876,12 +11866,12 @@
       <w:pPr>
         <w:pStyle w:val="Heading2"/>
       </w:pPr>
-      <w:bookmarkStart w:id="33" w:name="_Toc467162154"/>
+      <w:bookmarkStart w:id="32" w:name="_Toc467162154"/>
       <w:r>
         <w:lastRenderedPageBreak/>
         <w:t>Senders, Uploaders and Retrievers</w:t>
       </w:r>
-      <w:bookmarkEnd w:id="33"/>
+      <w:bookmarkEnd w:id="32"/>
     </w:p>
     <w:p>
       <w:pPr>
@@ -12194,7 +12184,7 @@
       <w:pPr>
         <w:pStyle w:val="Heading1"/>
       </w:pPr>
-      <w:bookmarkStart w:id="34" w:name="_Toc467162155"/>
+      <w:bookmarkStart w:id="33" w:name="_Toc467162155"/>
       <w:r>
         <w:lastRenderedPageBreak/>
         <w:t>Infrastructure Layer</w:t>
@@ -12202,7 +12192,7 @@
       <w:r>
         <w:t>/Datastore Layer</w:t>
       </w:r>
-      <w:bookmarkEnd w:id="34"/>
+      <w:bookmarkEnd w:id="33"/>
     </w:p>
     <w:p>
       <w:pPr>
@@ -12344,22 +12334,22 @@
       <w:pPr>
         <w:pStyle w:val="Heading1"/>
       </w:pPr>
-      <w:bookmarkStart w:id="35" w:name="_Toc467162156"/>
+      <w:bookmarkStart w:id="34" w:name="_Toc467162156"/>
       <w:r>
         <w:lastRenderedPageBreak/>
         <w:t>Integration Tests</w:t>
       </w:r>
+      <w:bookmarkEnd w:id="34"/>
+    </w:p>
+    <w:p>
+      <w:pPr>
+        <w:pStyle w:val="Heading2"/>
+      </w:pPr>
+      <w:bookmarkStart w:id="35" w:name="_Toc467162157"/>
+      <w:r>
+        <w:t>Purpose</w:t>
+      </w:r>
       <w:bookmarkEnd w:id="35"/>
-    </w:p>
-    <w:p>
-      <w:pPr>
-        <w:pStyle w:val="Heading2"/>
-      </w:pPr>
-      <w:bookmarkStart w:id="36" w:name="_Toc467162157"/>
-      <w:r>
-        <w:t>Purpose</w:t>
-      </w:r>
-      <w:bookmarkEnd w:id="36"/>
     </w:p>
     <w:p>
       <w:pPr>
@@ -12519,11 +12509,11 @@
       <w:pPr>
         <w:pStyle w:val="Heading2"/>
       </w:pPr>
-      <w:bookmarkStart w:id="37" w:name="_Toc467162158"/>
+      <w:bookmarkStart w:id="36" w:name="_Toc467162158"/>
       <w:r>
         <w:t>Implementation</w:t>
       </w:r>
-      <w:bookmarkEnd w:id="37"/>
+      <w:bookmarkEnd w:id="36"/>
     </w:p>
     <w:p>
       <w:pPr>
@@ -12556,13 +12546,54 @@
       <w:pPr>
         <w:pStyle w:val="Heading3"/>
       </w:pPr>
-      <w:bookmarkStart w:id="38" w:name="_Toc467162159"/>
+      <w:bookmarkStart w:id="37" w:name="_Toc467162159"/>
       <w:r>
         <w:rPr>
           <w:lang w:val="en-US"/>
         </w:rPr>
         <w:t>Before: Cleanup</w:t>
       </w:r>
+      <w:bookmarkEnd w:id="37"/>
+    </w:p>
+    <w:p>
+      <w:pPr>
+        <w:pStyle w:val="Bodytext0"/>
+      </w:pPr>
+      <w:r>
+        <w:t xml:space="preserve">Each integration test has its own Pmode(s) and message(s) it sends or receives. The beginning of each test starts with the cleanup of all these files. </w:t>
+      </w:r>
+      <w:r>
+        <w:rPr>
+          <w:b/>
+        </w:rPr>
+        <w:t>Holodeck</w:t>
+      </w:r>
+      <w:r>
+        <w:t xml:space="preserve"> will be configured with a new Pmode, all the files in the notify-folders will be deleted, all the accepted send/receive-messages will be deleted…</w:t>
+      </w:r>
+    </w:p>
+    <w:p>
+      <w:pPr>
+        <w:pStyle w:val="Bodytext0"/>
+      </w:pPr>
+      <w:r>
+        <w:t>Sometimes an Integration Test uses the same Pmode or message to send as the test before, but to have a clear separation and no confusion, we use always a different Pmode or message. This way we’re sure that each Integration Test is decoupled (as much as possible).</w:t>
+      </w:r>
+    </w:p>
+    <w:p>
+      <w:pPr>
+        <w:pStyle w:val="Heading3"/>
+        <w:rPr>
+          <w:lang w:val="en-US"/>
+        </w:rPr>
+      </w:pPr>
+      <w:bookmarkStart w:id="38" w:name="_Toc467162160"/>
+      <w:r>
+        <w:rPr>
+          <w:lang w:val="en-US"/>
+        </w:rPr>
+        <w:t>Arrange: Start Application</w:t>
+      </w:r>
       <w:bookmarkEnd w:id="38"/>
     </w:p>
     <w:p>
@@ -12570,24 +12601,40 @@
         <w:pStyle w:val="Bodytext0"/>
       </w:pPr>
       <w:r>
-        <w:t xml:space="preserve">Each integration test has its own Pmode(s) and message(s) it sends or receives. The beginning of each test starts with the cleanup of all these files. </w:t>
+        <w:t>In this phase, we will start an instance of our component which will be used later in the Integration Test. Each Integration Test starts a new instance so we’re sure we haven’t any previous errors and start from scratch.</w:t>
+      </w:r>
+    </w:p>
+    <w:p>
+      <w:pPr>
+        <w:pStyle w:val="Heading3"/>
+        <w:rPr>
+          <w:lang w:val="en-US"/>
+        </w:rPr>
+      </w:pPr>
+      <w:bookmarkStart w:id="39" w:name="_Toc467162161"/>
+      <w:r>
+        <w:rPr>
+          <w:lang w:val="en-US"/>
+        </w:rPr>
+        <w:t>Act: Send Message</w:t>
+      </w:r>
+      <w:bookmarkEnd w:id="39"/>
+    </w:p>
+    <w:p>
+      <w:pPr>
+        <w:pStyle w:val="Bodytext0"/>
+      </w:pPr>
+      <w:r>
+        <w:t xml:space="preserve">This phase is responsible for the sending of the message. This can be a </w:t>
       </w:r>
       <w:r>
         <w:rPr>
           <w:b/>
         </w:rPr>
-        <w:t>Holodeck</w:t>
-      </w:r>
-      <w:r>
-        <w:t xml:space="preserve"> will be configured with a new Pmode, all the files in the notify-folders will be deleted, all the accepted send/receive-messages will be deleted…</w:t>
-      </w:r>
-    </w:p>
-    <w:p>
-      <w:pPr>
-        <w:pStyle w:val="Bodytext0"/>
-      </w:pPr>
-      <w:r>
-        <w:t>Sometimes an Integration Test uses the same Pmode or message to send as the test before, but to have a clear separation and no confusion, we use always a different Pmode or message. This way we’re sure that each Integration Test is decoupled (as much as possible).</w:t>
+        <w:t>copy</w:t>
+      </w:r>
+      <w:r>
+        <w:t xml:space="preserve"> operation that will place a submit message in the \messages\out-folder or a holodeck message that is placed inside the \data\msg_out-folder. But sometimes this phase is custom code and will send (for example) a wrong signed message to a receiving MSH.</w:t>
       </w:r>
     </w:p>
     <w:p>
@@ -12597,64 +12644,7 @@
           <w:lang w:val="en-US"/>
         </w:rPr>
       </w:pPr>
-      <w:bookmarkStart w:id="39" w:name="_Toc467162160"/>
-      <w:r>
-        <w:rPr>
-          <w:lang w:val="en-US"/>
-        </w:rPr>
-        <w:t>Arrange: Start Application</w:t>
-      </w:r>
-      <w:bookmarkEnd w:id="39"/>
-    </w:p>
-    <w:p>
-      <w:pPr>
-        <w:pStyle w:val="Bodytext0"/>
-      </w:pPr>
-      <w:r>
-        <w:t>In this phase, we will start an instance of our component which will be used later in the Integration Test. Each Integration Test starts a new instance so we’re sure we haven’t any previous errors and start from scratch.</w:t>
-      </w:r>
-    </w:p>
-    <w:p>
-      <w:pPr>
-        <w:pStyle w:val="Heading3"/>
-        <w:rPr>
-          <w:lang w:val="en-US"/>
-        </w:rPr>
-      </w:pPr>
-      <w:bookmarkStart w:id="40" w:name="_Toc467162161"/>
-      <w:r>
-        <w:rPr>
-          <w:lang w:val="en-US"/>
-        </w:rPr>
-        <w:t>Act: Send Message</w:t>
-      </w:r>
-      <w:bookmarkEnd w:id="40"/>
-    </w:p>
-    <w:p>
-      <w:pPr>
-        <w:pStyle w:val="Bodytext0"/>
-      </w:pPr>
-      <w:r>
-        <w:t xml:space="preserve">This phase is responsible for the sending of the message. This can be a </w:t>
-      </w:r>
-      <w:r>
-        <w:rPr>
-          <w:b/>
-        </w:rPr>
-        <w:t>copy</w:t>
-      </w:r>
-      <w:r>
-        <w:t xml:space="preserve"> operation that will place a submit message in the \messages\out-folder or a holodeck message that is placed inside the \data\msg_out-folder. But sometimes this phase is custom code and will send (for example) a wrong signed message to a receiving MSH.</w:t>
-      </w:r>
-    </w:p>
-    <w:p>
-      <w:pPr>
-        <w:pStyle w:val="Heading3"/>
-        <w:rPr>
-          <w:lang w:val="en-US"/>
-        </w:rPr>
-      </w:pPr>
-      <w:bookmarkStart w:id="41" w:name="_Toc467162162"/>
+      <w:bookmarkStart w:id="40" w:name="_Toc467162162"/>
       <w:r>
         <w:rPr>
           <w:lang w:val="en-US"/>
@@ -12668,6 +12658,38 @@
         </w:rPr>
         <w:t>: Notify Message</w:t>
       </w:r>
+      <w:bookmarkEnd w:id="40"/>
+    </w:p>
+    <w:p>
+      <w:pPr>
+        <w:pStyle w:val="Bodytext0"/>
+      </w:pPr>
+      <w:r>
+        <w:t>After we send the message, we must poll/wait for the message to arrive at the receiving MSH and assert on the message that will be notified. This can be on our end or at holodeck’s.</w:t>
+      </w:r>
+    </w:p>
+    <w:p>
+      <w:pPr>
+        <w:pStyle w:val="Bodytext0"/>
+      </w:pPr>
+      <w:r>
+        <w:t>This phase will take most of the time, because the message must go through the sending and receiving MSH and must be notified.</w:t>
+      </w:r>
+    </w:p>
+    <w:p>
+      <w:pPr>
+        <w:pStyle w:val="Heading3"/>
+        <w:rPr>
+          <w:lang w:val="en-US"/>
+        </w:rPr>
+      </w:pPr>
+      <w:bookmarkStart w:id="41" w:name="_Toc467162163"/>
+      <w:r>
+        <w:rPr>
+          <w:lang w:val="en-US"/>
+        </w:rPr>
+        <w:t>After: Stop Application</w:t>
+      </w:r>
       <w:bookmarkEnd w:id="41"/>
     </w:p>
     <w:p>
@@ -12675,7 +12697,7 @@
         <w:pStyle w:val="Bodytext0"/>
       </w:pPr>
       <w:r>
-        <w:t>After we send the message, we must poll/wait for the message to arrive at the receiving MSH and assert on the message that will be notified. This can be on our end or at holodeck’s.</w:t>
+        <w:t>After the assertion is completed, the component instance must be stopped so it doesn’t conflict with the next Integration Test.</w:t>
       </w:r>
     </w:p>
     <w:p>
@@ -12683,7 +12705,7 @@
         <w:pStyle w:val="Bodytext0"/>
       </w:pPr>
       <w:r>
-        <w:t>This phase will take most of the time, because the message must go through the sending and receiving MSH and must be notified.</w:t>
+        <w:t>We have built a safety mechanism inside our Build Definition that will try to stop any still-running instance of our component (before and after the build runs).</w:t>
       </w:r>
     </w:p>
     <w:p>
@@ -12693,46 +12715,14 @@
           <w:lang w:val="en-US"/>
         </w:rPr>
       </w:pPr>
-      <w:bookmarkStart w:id="42" w:name="_Toc467162163"/>
+      <w:bookmarkStart w:id="42" w:name="_Toc467162164"/>
       <w:r>
         <w:rPr>
           <w:lang w:val="en-US"/>
         </w:rPr>
-        <w:t>After: Stop Application</w:t>
+        <w:t>Template</w:t>
       </w:r>
       <w:bookmarkEnd w:id="42"/>
-    </w:p>
-    <w:p>
-      <w:pPr>
-        <w:pStyle w:val="Bodytext0"/>
-      </w:pPr>
-      <w:r>
-        <w:t>After the assertion is completed, the component instance must be stopped so it doesn’t conflict with the next Integration Test.</w:t>
-      </w:r>
-    </w:p>
-    <w:p>
-      <w:pPr>
-        <w:pStyle w:val="Bodytext0"/>
-      </w:pPr>
-      <w:r>
-        <w:t>We have built a safety mechanism inside our Build Definition that will try to stop any still-running instance of our component (before and after the build runs).</w:t>
-      </w:r>
-    </w:p>
-    <w:p>
-      <w:pPr>
-        <w:pStyle w:val="Heading3"/>
-        <w:rPr>
-          <w:lang w:val="en-US"/>
-        </w:rPr>
-      </w:pPr>
-      <w:bookmarkStart w:id="43" w:name="_Toc467162164"/>
-      <w:r>
-        <w:rPr>
-          <w:lang w:val="en-US"/>
-        </w:rPr>
-        <w:t>Template</w:t>
-      </w:r>
-      <w:bookmarkEnd w:id="43"/>
     </w:p>
     <w:p>
       <w:pPr>
@@ -12853,7 +12843,7 @@
       <w:pPr>
         <w:pStyle w:val="Heading1"/>
       </w:pPr>
-      <w:bookmarkStart w:id="44" w:name="_Toc467162165"/>
+      <w:bookmarkStart w:id="43" w:name="_Toc467162165"/>
       <w:r>
         <w:lastRenderedPageBreak/>
         <w:t>Code Style</w:t>
@@ -12861,28 +12851,38 @@
       <w:r>
         <w:t xml:space="preserve"> Guidelines</w:t>
       </w:r>
+      <w:bookmarkEnd w:id="43"/>
+    </w:p>
+    <w:p>
+      <w:pPr>
+        <w:pStyle w:val="Bodytext0"/>
+      </w:pPr>
+      <w:r>
+        <w:t xml:space="preserve">Following sections describe the used formatting guidelines for the implementation. Most of the guidelines are </w:t>
+      </w:r>
+      <w:hyperlink r:id="rId32" w:history="1">
+        <w:r>
+          <w:rPr>
+            <w:rStyle w:val="Hyperlink"/>
+            <w:rFonts w:ascii="Arial" w:hAnsi="Arial" w:cs="Times New Roman"/>
+            <w:szCs w:val="22"/>
+          </w:rPr>
+          <w:t>Microsoft</w:t>
+        </w:r>
+      </w:hyperlink>
+      <w:r>
+        <w:t xml:space="preserve"> based. Only a few are personal flavor.</w:t>
+      </w:r>
+    </w:p>
+    <w:p>
+      <w:pPr>
+        <w:pStyle w:val="Heading2"/>
+      </w:pPr>
+      <w:bookmarkStart w:id="44" w:name="_Toc467162166"/>
+      <w:r>
+        <w:t>Code Structure</w:t>
+      </w:r>
       <w:bookmarkEnd w:id="44"/>
-    </w:p>
-    <w:p>
-      <w:pPr>
-        <w:pStyle w:val="Bodytext0"/>
-      </w:pPr>
-      <w:r>
-        <w:t xml:space="preserve">Following sections describe the used formatting guidelines for the implementation. Most of the guidelines are </w:t>
-      </w:r>
-      <w:r>
-        <w:t>Microsoft based. Only a few are personal flavor.</w:t>
-      </w:r>
-    </w:p>
-    <w:p>
-      <w:pPr>
-        <w:pStyle w:val="Heading2"/>
-      </w:pPr>
-      <w:bookmarkStart w:id="45" w:name="_Toc467162166"/>
-      <w:r>
-        <w:t>Code Structure</w:t>
-      </w:r>
-      <w:bookmarkEnd w:id="45"/>
     </w:p>
     <w:p>
       <w:pPr>
@@ -12955,10 +12955,36 @@
       <w:pPr>
         <w:pStyle w:val="Heading2"/>
       </w:pPr>
-      <w:bookmarkStart w:id="46" w:name="_Toc467162167"/>
+      <w:bookmarkStart w:id="45" w:name="_Toc467162167"/>
       <w:r>
         <w:t>Comments</w:t>
       </w:r>
+      <w:bookmarkEnd w:id="45"/>
+    </w:p>
+    <w:p>
+      <w:pPr>
+        <w:pStyle w:val="Bodytext0"/>
+      </w:pPr>
+      <w:r>
+        <w:t>Each (not model) class has a summary block at the beginning of the class describing the responsibility of that class. Each public method has also this summary, public properties are not summarized (yet).</w:t>
+      </w:r>
+    </w:p>
+    <w:p>
+      <w:pPr>
+        <w:pStyle w:val="Bodytext0"/>
+      </w:pPr>
+      <w:r>
+        <w:t>No comment-out code is committed in source control! Besides the responsibility comments, we don’t try to use comments.</w:t>
+      </w:r>
+    </w:p>
+    <w:p>
+      <w:pPr>
+        <w:pStyle w:val="Heading2"/>
+      </w:pPr>
+      <w:bookmarkStart w:id="46" w:name="_Toc467162168"/>
+      <w:r>
+        <w:t>Class Names</w:t>
+      </w:r>
       <w:bookmarkEnd w:id="46"/>
     </w:p>
     <w:p>
@@ -12966,7 +12992,13 @@
         <w:pStyle w:val="Bodytext0"/>
       </w:pPr>
       <w:r>
-        <w:t>Each (not model) class has a summary block at the beginning of the class describing the responsibility of that class. Each public method has also this summary, public properties are not summarized (yet).</w:t>
+        <w:t xml:space="preserve">When applying a Design Pattern, we always add the name of the pattern to the class name. The name of the class itself is always a </w:t>
+      </w:r>
+      <w:r>
+        <w:t>noun</w:t>
+      </w:r>
+      <w:r>
+        <w:t>.</w:t>
       </w:r>
     </w:p>
     <w:p>
@@ -12974,16 +13006,34 @@
         <w:pStyle w:val="Bodytext0"/>
       </w:pPr>
       <w:r>
-        <w:t>No comment-out code is committed in source control! Besides the responsibility comments, we don’t try to use comments.</w:t>
+        <w:t xml:space="preserve">Unit test classes uses always the same name construction: </w:t>
+      </w:r>
+      <w:r>
+        <w:rPr>
+          <w:b/>
+        </w:rPr>
+        <w:t>Given</w:t>
+      </w:r>
+      <w:r>
+        <w:t xml:space="preserve"> Class Name </w:t>
+      </w:r>
+      <w:r>
+        <w:rPr>
+          <w:b/>
+        </w:rPr>
+        <w:t>Facts</w:t>
+      </w:r>
+      <w:r>
+        <w:t>.</w:t>
       </w:r>
     </w:p>
     <w:p>
       <w:pPr>
         <w:pStyle w:val="Heading2"/>
       </w:pPr>
-      <w:bookmarkStart w:id="47" w:name="_Toc467162168"/>
-      <w:r>
-        <w:t>Class Names</w:t>
+      <w:bookmarkStart w:id="47" w:name="_Toc467162169"/>
+      <w:r>
+        <w:t>Function Names</w:t>
       </w:r>
       <w:bookmarkEnd w:id="47"/>
     </w:p>
@@ -12992,13 +13042,7 @@
         <w:pStyle w:val="Bodytext0"/>
       </w:pPr>
       <w:r>
-        <w:t xml:space="preserve">When applying a Design Pattern, we always add the name of the pattern to the class name. The name of the class itself is always a </w:t>
-      </w:r>
-      <w:r>
-        <w:t>noun</w:t>
-      </w:r>
-      <w:r>
-        <w:t>.</w:t>
+        <w:t>Names of functions is always a verb. Try to add in the name of the function the reason why you send arguments or return arguments (if any); so, it makes sense to send or retrieve something from the function.</w:t>
       </w:r>
     </w:p>
     <w:p>
@@ -13006,34 +13050,25 @@
         <w:pStyle w:val="Bodytext0"/>
       </w:pPr>
       <w:r>
-        <w:t xml:space="preserve">Unit test classes uses always the same name construction: </w:t>
+        <w:t xml:space="preserve">Unit test functions uses always the same name construction: </w:t>
       </w:r>
       <w:r>
         <w:rPr>
           <w:b/>
         </w:rPr>
-        <w:t>Given</w:t>
-      </w:r>
-      <w:r>
-        <w:t xml:space="preserve"> Class Name </w:t>
-      </w:r>
-      <w:r>
-        <w:rPr>
-          <w:b/>
-        </w:rPr>
-        <w:t>Facts</w:t>
-      </w:r>
-      <w:r>
-        <w:t>.</w:t>
+        <w:t>Then</w:t>
+      </w:r>
+      <w:r>
+        <w:t xml:space="preserve"> Name of Test Case</w:t>
       </w:r>
     </w:p>
     <w:p>
       <w:pPr>
         <w:pStyle w:val="Heading2"/>
       </w:pPr>
-      <w:bookmarkStart w:id="48" w:name="_Toc467162169"/>
-      <w:r>
-        <w:t>Function Names</w:t>
+      <w:bookmarkStart w:id="48" w:name="_Toc467162170"/>
+      <w:r>
+        <w:t>Abstraction Level</w:t>
       </w:r>
       <w:bookmarkEnd w:id="48"/>
     </w:p>
@@ -13042,52 +13077,15 @@
         <w:pStyle w:val="Bodytext0"/>
       </w:pPr>
       <w:r>
-        <w:t>Names of functions is always a verb. Try to add in the name of the function the reason why you send arguments or return arguments (if any); so, it makes sense to send or retrieve something from the function.</w:t>
-      </w:r>
-    </w:p>
-    <w:p>
-      <w:pPr>
-        <w:pStyle w:val="Bodytext0"/>
-      </w:pPr>
-      <w:r>
-        <w:t xml:space="preserve">Unit test functions uses always the same name construction: </w:t>
-      </w:r>
-      <w:r>
-        <w:rPr>
-          <w:b/>
-        </w:rPr>
-        <w:t>Then</w:t>
-      </w:r>
-      <w:r>
-        <w:t xml:space="preserve"> Name of Test Case</w:t>
-      </w:r>
-    </w:p>
-    <w:p>
-      <w:pPr>
-        <w:pStyle w:val="Heading2"/>
-      </w:pPr>
-      <w:bookmarkStart w:id="49" w:name="_Toc467162170"/>
-      <w:r>
-        <w:t>Abstraction Level</w:t>
-      </w:r>
+        <w:t>As always we try to have a clean code architecture with no mixture of abstraction levels.</w:t>
+      </w:r>
+      <w:r>
+        <w:t xml:space="preserve"> </w:t>
+      </w:r>
+      <w:bookmarkStart w:id="49" w:name="_GoBack"/>
       <w:bookmarkEnd w:id="49"/>
-    </w:p>
-    <w:p>
-      <w:pPr>
-        <w:pStyle w:val="Bodytext0"/>
-      </w:pPr>
-      <w:r>
-        <w:t xml:space="preserve">As always we try to have a clean code architecture with no mixture of abstraction </w:t>
-      </w:r>
-      <w:proofErr w:type="spellStart"/>
-      <w:proofErr w:type="gramStart"/>
-      <w:r>
-        <w:t>levels.Functions</w:t>
-      </w:r>
-      <w:proofErr w:type="spellEnd"/>
-      <w:proofErr w:type="gramEnd"/>
-      <w:r>
-        <w:t xml:space="preserve"> should (for example) be logically constructed and not on multiple levels exists.</w:t>
+      <w:r>
+        <w:t>Functions should (for example) be logically constructed and not on multiple levels exists.</w:t>
       </w:r>
     </w:p>
     <w:p>
@@ -13203,6 +13201,75 @@
           <w:b/>
         </w:rPr>
         <w:t xml:space="preserve"> </w:t>
+      </w:r>
+    </w:p>
+    <w:p>
+      <w:pPr>
+        <w:pStyle w:val="Bodytext0"/>
+        <w:numPr>
+          <w:ilvl w:val="0"/>
+          <w:numId w:val="72"/>
+        </w:numPr>
+        <w:rPr>
+          <w:b/>
+        </w:rPr>
+      </w:pPr>
+      <w:r>
+        <w:rPr>
+          <w:b/>
+        </w:rPr>
+        <w:t>Try-Catch convention:</w:t>
+      </w:r>
+      <w:r>
+        <w:t xml:space="preserve"> when writing a try-catch block, start your method with </w:t>
+      </w:r>
+      <w:r>
+        <w:rPr>
+          <w:b/>
+        </w:rPr>
+        <w:t>Try</w:t>
+      </w:r>
+      <w:r>
+        <w:t xml:space="preserve"> Name of the method. In the Try block, write the method without the “try”. This way of writing is used around the application;</w:t>
+      </w:r>
+    </w:p>
+    <w:p>
+      <w:pPr>
+        <w:pStyle w:val="Bodytext0"/>
+        <w:numPr>
+          <w:ilvl w:val="0"/>
+          <w:numId w:val="72"/>
+        </w:numPr>
+        <w:rPr>
+          <w:b/>
+        </w:rPr>
+      </w:pPr>
+      <w:r>
+        <w:rPr>
+          <w:b/>
+        </w:rPr>
+        <w:t>Two indentations:</w:t>
+      </w:r>
+      <w:r>
+        <w:t xml:space="preserve"> maximum used amount of indentations</w:t>
+      </w:r>
+      <w:r>
+        <w:t xml:space="preserve"> in method</w:t>
+      </w:r>
+      <w:r>
+        <w:t xml:space="preserve"> is </w:t>
+      </w:r>
+      <w:r>
+        <w:rPr>
+          <w:b/>
+        </w:rPr>
+        <w:t>2</w:t>
+      </w:r>
+      <w:r>
+        <w:t>. So</w:t>
+      </w:r>
+      <w:r>
+        <w:t>, a combination of a foreach and if statement is two for example.</w:t>
       </w:r>
     </w:p>
     <w:p>
@@ -13761,7 +13828,13 @@
         <w:t xml:space="preserve">for methods of that class. </w:t>
       </w:r>
       <w:r>
-        <w:t>This approach helps in tracking the tests.</w:t>
+        <w:t>This approach helps in tracking</w:t>
+      </w:r>
+      <w:r>
+        <w:t xml:space="preserve"> and finding</w:t>
+      </w:r>
+      <w:r>
+        <w:t xml:space="preserve"> the tests.</w:t>
       </w:r>
       <w:r>
         <w:rPr>
@@ -14738,8 +14811,8 @@
       </w:pPr>
     </w:p>
     <w:sectPr>
-      <w:headerReference w:type="default" r:id="rId32"/>
-      <w:footerReference w:type="default" r:id="rId33"/>
+      <w:headerReference w:type="default" r:id="rId33"/>
+      <w:footerReference w:type="default" r:id="rId34"/>
       <w:pgSz w:w="11906" w:h="16838" w:code="9"/>
       <w:pgMar w:top="1985" w:right="1418" w:bottom="1418" w:left="1701" w:header="709" w:footer="709" w:gutter="0"/>
       <w:cols w:space="708"/>
@@ -14814,7 +14887,7 @@
         <w:rStyle w:val="PageNumber"/>
         <w:noProof/>
       </w:rPr>
-      <w:t>21</w:t>
+      <w:t>29</w:t>
     </w:r>
     <w:r>
       <w:rPr>
@@ -26288,6 +26361,15 @@
 </file>
 
 <file path=customXml/item1.xml><?xml version="1.0" encoding="utf-8"?>
+<?mso-contentType ?>
+<FormTemplates xmlns="http://schemas.microsoft.com/sharepoint/v3/contenttype/forms">
+  <Display>DocumentLibraryForm</Display>
+  <Edit>DocumentLibraryForm</Edit>
+  <New>DocumentLibraryForm</New>
+</FormTemplates>
+</file>
+
+<file path=customXml/item2.xml><?xml version="1.0" encoding="utf-8"?>
 <ct:contentTypeSchema xmlns:ct="http://schemas.microsoft.com/office/2006/metadata/contentType" xmlns:ma="http://schemas.microsoft.com/office/2006/metadata/properties/metaAttributes" ct:_="" ma:_="" ma:contentTypeName="Document" ma:contentTypeID="0x010100F0549A8098D1114C90D8B54A7A681CA4" ma:contentTypeVersion="1" ma:contentTypeDescription="Create a new document." ma:contentTypeScope="" ma:versionID="66e8da15697ce3592d7353dcc1340d53">
   <xsd:schema xmlns:xsd="http://www.w3.org/2001/XMLSchema" xmlns:xs="http://www.w3.org/2001/XMLSchema" xmlns:p="http://schemas.microsoft.com/office/2006/metadata/properties" xmlns:ns2="335ba17e-dcd8-4bde-a350-889aa16445e9" xmlns:ns3="d147ea77-d1d6-44d6-a21b-7b692a8bae0b" xmlns:ns4="http://schemas.microsoft.com/sharepoint/v4" targetNamespace="http://schemas.microsoft.com/office/2006/metadata/properties" ma:root="true" ma:fieldsID="279a3adec402198079344e3dd1dc418f" ns2:_="" ns3:_="" ns4:_="">
     <xsd:import namespace="335ba17e-dcd8-4bde-a350-889aa16445e9"/>
@@ -26451,15 +26533,6 @@
 </ct:contentTypeSchema>
 </file>
 
-<file path=customXml/item2.xml><?xml version="1.0" encoding="utf-8"?>
-<?mso-contentType ?>
-<FormTemplates xmlns="http://schemas.microsoft.com/sharepoint/v3/contenttype/forms">
-  <Display>DocumentLibraryForm</Display>
-  <Edit>DocumentLibraryForm</Edit>
-  <New>DocumentLibraryForm</New>
-</FormTemplates>
-</file>
-
 <file path=customXml/item3.xml><?xml version="1.0" encoding="utf-8"?>
 <p:properties xmlns:p="http://schemas.microsoft.com/office/2006/metadata/properties" xmlns:xsi="http://www.w3.org/2001/XMLSchema-instance" xmlns:pc="http://schemas.microsoft.com/office/infopath/2007/PartnerControls">
   <documentManagement>
@@ -26473,6 +26546,14 @@
 </file>
 
 <file path=customXml/itemProps1.xml><?xml version="1.0" encoding="utf-8"?>
+<ds:datastoreItem xmlns:ds="http://schemas.openxmlformats.org/officeDocument/2006/customXml" ds:itemID="{8A90EADA-48B6-4018-996C-4D3872FEEB04}">
+  <ds:schemaRefs>
+    <ds:schemaRef ds:uri="http://schemas.microsoft.com/sharepoint/v3/contenttype/forms"/>
+  </ds:schemaRefs>
+</ds:datastoreItem>
+</file>
+
+<file path=customXml/itemProps2.xml><?xml version="1.0" encoding="utf-8"?>
 <ds:datastoreItem xmlns:ds="http://schemas.openxmlformats.org/officeDocument/2006/customXml" ds:itemID="{0DEE8D0F-E9B2-4366-AFB6-EC2F7CA92AD0}">
   <ds:schemaRefs>
     <ds:schemaRef ds:uri="http://schemas.microsoft.com/office/2006/metadata/contentType"/>
@@ -26492,14 +26573,6 @@
 </ds:datastoreItem>
 </file>
 
-<file path=customXml/itemProps2.xml><?xml version="1.0" encoding="utf-8"?>
-<ds:datastoreItem xmlns:ds="http://schemas.openxmlformats.org/officeDocument/2006/customXml" ds:itemID="{8A90EADA-48B6-4018-996C-4D3872FEEB04}">
-  <ds:schemaRefs>
-    <ds:schemaRef ds:uri="http://schemas.microsoft.com/sharepoint/v3/contenttype/forms"/>
-  </ds:schemaRefs>
-</ds:datastoreItem>
-</file>
-
 <file path=customXml/itemProps3.xml><?xml version="1.0" encoding="utf-8"?>
 <ds:datastoreItem xmlns:ds="http://schemas.openxmlformats.org/officeDocument/2006/customXml" ds:itemID="{39918DD7-C0D1-4ABB-B6CB-E701D94A31E0}">
   <ds:schemaRefs>
@@ -26511,7 +26584,7 @@
 </file>
 
 <file path=customXml/itemProps4.xml><?xml version="1.0" encoding="utf-8"?>
-<ds:datastoreItem xmlns:ds="http://schemas.openxmlformats.org/officeDocument/2006/customXml" ds:itemID="{4CDF4151-6746-4C80-A155-0CC64B47ED94}">
+<ds:datastoreItem xmlns:ds="http://schemas.openxmlformats.org/officeDocument/2006/customXml" ds:itemID="{8E0E18C3-D157-44AD-8566-A7F8F3CCCE2B}">
   <ds:schemaRefs>
     <ds:schemaRef ds:uri="http://schemas.openxmlformats.org/officeDocument/2006/bibliography"/>
   </ds:schemaRefs>

</xml_diff>